<commit_message>
added some git commands
</commit_message>
<xml_diff>
--- a/memo_GIT.docx
+++ b/memo_GIT.docx
@@ -2,19 +2,75 @@
 <file path=word/document.xml><?xml version="1.0" encoding="utf-8"?>
 <w:document xmlns:wpc="http://schemas.microsoft.com/office/word/2010/wordprocessingCanvas" xmlns:mo="http://schemas.microsoft.com/office/mac/office/2008/main" xmlns:mc="http://schemas.openxmlformats.org/markup-compatibility/2006" xmlns:mv="urn:schemas-microsoft-com:mac:vml" xmlns:o="urn:schemas-microsoft-com:office:office" xmlns:r="http://schemas.openxmlformats.org/officeDocument/2006/relationships" xmlns:m="http://schemas.openxmlformats.org/officeDocument/2006/math" xmlns:v="urn:schemas-microsoft-com:vml" xmlns:wp14="http://schemas.microsoft.com/office/word/2010/wordprocessingDrawing" xmlns:wp="http://schemas.openxmlformats.org/drawingml/2006/wordprocessingDrawing" xmlns:w10="urn:schemas-microsoft-com:office:word" xmlns:w="http://schemas.openxmlformats.org/wordprocessingml/2006/main" xmlns:w14="http://schemas.microsoft.com/office/word/2010/wordml" xmlns:wpg="http://schemas.microsoft.com/office/word/2010/wordprocessingGroup" xmlns:wpi="http://schemas.microsoft.com/office/word/2010/wordprocessingInk" xmlns:wne="http://schemas.microsoft.com/office/word/2006/wordml" xmlns:wps="http://schemas.microsoft.com/office/word/2010/wordprocessingShape" mc:Ignorable="w14 wp14">
   <w:body>
+    <w:p>
+      <w:pPr>
+        <w:rPr>
+          <w:sz w:val="24"/>
+          <w:szCs w:val="24"/>
+        </w:rPr>
+      </w:pPr>
+      <w:r>
+        <w:rPr>
+          <w:b/>
+          <w:color w:val="FF0000"/>
+          <w:sz w:val="24"/>
+          <w:szCs w:val="24"/>
+        </w:rPr>
+        <w:t xml:space="preserve">Memo GIT </w:t>
+      </w:r>
+      <w:proofErr w:type="spellStart"/>
+      <w:r>
+        <w:rPr>
+          <w:b/>
+          <w:color w:val="FF0000"/>
+          <w:sz w:val="24"/>
+          <w:szCs w:val="24"/>
+        </w:rPr>
+        <w:t>commands</w:t>
+      </w:r>
+      <w:proofErr w:type="spellEnd"/>
+      <w:r>
+        <w:rPr>
+          <w:b/>
+          <w:color w:val="FF0000"/>
+          <w:sz w:val="24"/>
+          <w:szCs w:val="24"/>
+        </w:rPr>
+        <w:t> : DATA +8</w:t>
+      </w:r>
+      <w:r>
+        <w:rPr>
+          <w:b/>
+          <w:sz w:val="24"/>
+          <w:szCs w:val="24"/>
+        </w:rPr>
+        <w:t xml:space="preserve"> </w:t>
+      </w:r>
+      <w:r>
+        <w:rPr>
+          <w:b/>
+          <w:sz w:val="24"/>
+          <w:szCs w:val="24"/>
+        </w:rPr>
+        <w:tab/>
+      </w:r>
+    </w:p>
     <w:tbl>
       <w:tblPr>
         <w:tblStyle w:val="TableGrid"/>
-        <w:tblpPr w:leftFromText="180" w:rightFromText="180" w:vertAnchor="page" w:horzAnchor="page" w:tblpX="1729" w:tblpY="1981"/>
+        <w:tblpPr w:leftFromText="180" w:rightFromText="180" w:vertAnchor="page" w:horzAnchor="page" w:tblpX="1482" w:tblpY="1726"/>
         <w:tblW w:w="9464" w:type="dxa"/>
         <w:tblLook w:val="04A0" w:firstRow="1" w:lastRow="0" w:firstColumn="1" w:lastColumn="0" w:noHBand="0" w:noVBand="1"/>
       </w:tblPr>
       <w:tblGrid>
-        <w:gridCol w:w="2838"/>
-        <w:gridCol w:w="2839"/>
-        <w:gridCol w:w="3787"/>
+        <w:gridCol w:w="2184"/>
+        <w:gridCol w:w="2331"/>
+        <w:gridCol w:w="4949"/>
       </w:tblGrid>
       <w:tr>
+        <w:trPr>
+          <w:trHeight w:val="416"/>
+        </w:trPr>
         <w:tc>
           <w:tcPr>
             <w:tcW w:w="2838" w:type="dxa"/>
@@ -141,10 +197,12 @@
             <w:pPr>
               <w:rPr>
                 <w:rFonts w:eastAsia="Times New Roman"/>
+                <w:i/>
                 <w:color w:val="auto"/>
                 <w:sz w:val="24"/>
                 <w:szCs w:val="24"/>
                 <w:bdr w:val="none" w:sz="0" w:space="0" w:color="auto"/>
+                <w:shd w:val="clear" w:color="auto" w:fill="F5F5F5"/>
                 <w:lang w:val="en-US" w:eastAsia="en-US"/>
               </w:rPr>
             </w:pPr>
@@ -163,6 +221,7 @@
             <w:proofErr w:type="spellStart"/>
             <w:r>
               <w:rPr>
+                <w:i/>
                 <w:color w:val="auto"/>
                 <w:spacing w:val="-15"/>
                 <w:sz w:val="24"/>
@@ -176,6 +235,7 @@
             <w:proofErr w:type="spellEnd"/>
             <w:r>
               <w:rPr>
+                <w:i/>
                 <w:color w:val="auto"/>
                 <w:spacing w:val="-15"/>
                 <w:sz w:val="24"/>
@@ -189,6 +249,7 @@
             <w:r>
               <w:rPr>
                 <w:rFonts w:eastAsia="Times New Roman"/>
+                <w:i/>
                 <w:color w:val="auto"/>
                 <w:sz w:val="24"/>
                 <w:szCs w:val="24"/>
@@ -196,7 +257,19 @@
                 <w:shd w:val="clear" w:color="auto" w:fill="F5F5F5"/>
                 <w:lang w:val="en-US" w:eastAsia="en-US"/>
               </w:rPr>
-              <w:t xml:space="preserve"> command displays the state of the working directory and the staging area. It lets you see which changes have been staged, which haven’t, and which files </w:t>
+              <w:t> </w:t>
+            </w:r>
+            <w:r>
+              <w:rPr>
+                <w:rFonts w:eastAsia="Times New Roman"/>
+                <w:color w:val="auto"/>
+                <w:sz w:val="24"/>
+                <w:szCs w:val="24"/>
+                <w:bdr w:val="none" w:sz="0" w:space="0" w:color="auto"/>
+                <w:shd w:val="clear" w:color="auto" w:fill="F5F5F5"/>
+                <w:lang w:val="en-US" w:eastAsia="en-US"/>
+              </w:rPr>
+              <w:t xml:space="preserve">command displays the state of the working directory and the staging area. It lets you see which changes have been staged, which haven’t, and which files </w:t>
             </w:r>
             <w:proofErr w:type="gramStart"/>
             <w:r>
@@ -268,6 +341,7 @@
             <w:r>
               <w:rPr>
                 <w:rFonts w:eastAsia="Times New Roman"/>
+                <w:i/>
                 <w:color w:val="auto"/>
                 <w:sz w:val="24"/>
                 <w:szCs w:val="24"/>
@@ -281,6 +355,7 @@
             <w:r>
               <w:rPr>
                 <w:rFonts w:eastAsia="Times New Roman"/>
+                <w:i/>
                 <w:color w:val="auto"/>
                 <w:sz w:val="24"/>
                 <w:szCs w:val="24"/>
@@ -289,6 +364,18 @@
                 <w:lang w:val="en-US" w:eastAsia="en-US"/>
               </w:rPr>
               <w:t xml:space="preserve"> log</w:t>
+            </w:r>
+            <w:r>
+              <w:rPr>
+                <w:rFonts w:eastAsia="Times New Roman"/>
+                <w:color w:val="auto"/>
+                <w:sz w:val="24"/>
+                <w:szCs w:val="24"/>
+                <w:bdr w:val="none" w:sz="0" w:space="0" w:color="auto"/>
+                <w:shd w:val="clear" w:color="auto" w:fill="F5F5F5"/>
+                <w:lang w:val="en-US" w:eastAsia="en-US"/>
+              </w:rPr>
+              <w:t xml:space="preserve">. </w:t>
             </w:r>
           </w:p>
           <w:p>
@@ -311,6 +398,22 @@
                 <w:szCs w:val="24"/>
               </w:rPr>
             </w:pPr>
+            <w:r>
+              <w:rPr>
+                <w:sz w:val="24"/>
+                <w:szCs w:val="24"/>
+              </w:rPr>
+              <w:t xml:space="preserve">git </w:t>
+            </w:r>
+            <w:proofErr w:type="spellStart"/>
+            <w:r>
+              <w:rPr>
+                <w:sz w:val="24"/>
+                <w:szCs w:val="24"/>
+              </w:rPr>
+              <w:t>status</w:t>
+            </w:r>
+            <w:proofErr w:type="spellEnd"/>
           </w:p>
         </w:tc>
       </w:tr>
@@ -353,33 +456,41 @@
                 <w:lang w:val="en-US" w:eastAsia="en-US"/>
               </w:rPr>
             </w:pPr>
-            <w:proofErr w:type="spellStart"/>
-            <w:proofErr w:type="gramStart"/>
-            <w:r>
-              <w:rPr>
-                <w:rFonts w:eastAsia="Times New Roman"/>
-                <w:color w:val="4E443C"/>
-                <w:sz w:val="24"/>
-                <w:szCs w:val="24"/>
-                <w:bdr w:val="none" w:sz="0" w:space="0" w:color="auto"/>
-                <w:shd w:val="clear" w:color="auto" w:fill="FCFCFA"/>
-                <w:lang w:val="en-US" w:eastAsia="en-US"/>
-              </w:rPr>
-              <w:t>git</w:t>
-            </w:r>
-            <w:proofErr w:type="spellEnd"/>
-            <w:proofErr w:type="gramEnd"/>
-            <w:r>
-              <w:rPr>
-                <w:rFonts w:eastAsia="Times New Roman"/>
-                <w:color w:val="4E443C"/>
-                <w:sz w:val="24"/>
-                <w:szCs w:val="24"/>
-                <w:bdr w:val="none" w:sz="0" w:space="0" w:color="auto"/>
-                <w:shd w:val="clear" w:color="auto" w:fill="FCFCFA"/>
-                <w:lang w:val="en-US" w:eastAsia="en-US"/>
-              </w:rPr>
-              <w:t xml:space="preserve">-diff - Show changes between commits, commit and working tree, </w:t>
+            <w:r>
+              <w:rPr>
+                <w:rFonts w:eastAsia="Times New Roman"/>
+                <w:color w:val="4E443C"/>
+                <w:sz w:val="24"/>
+                <w:szCs w:val="24"/>
+                <w:bdr w:val="none" w:sz="0" w:space="0" w:color="auto"/>
+                <w:shd w:val="clear" w:color="auto" w:fill="FCFCFA"/>
+                <w:lang w:val="en-US" w:eastAsia="en-US"/>
+              </w:rPr>
+              <w:t>Show</w:t>
+            </w:r>
+            <w:r>
+              <w:rPr>
+                <w:rFonts w:eastAsia="Times New Roman"/>
+                <w:color w:val="4E443C"/>
+                <w:sz w:val="24"/>
+                <w:szCs w:val="24"/>
+                <w:bdr w:val="none" w:sz="0" w:space="0" w:color="auto"/>
+                <w:shd w:val="clear" w:color="auto" w:fill="FCFCFA"/>
+                <w:lang w:val="en-US" w:eastAsia="en-US"/>
+              </w:rPr>
+              <w:t>s</w:t>
+            </w:r>
+            <w:r>
+              <w:rPr>
+                <w:rFonts w:eastAsia="Times New Roman"/>
+                <w:color w:val="4E443C"/>
+                <w:sz w:val="24"/>
+                <w:szCs w:val="24"/>
+                <w:bdr w:val="none" w:sz="0" w:space="0" w:color="auto"/>
+                <w:shd w:val="clear" w:color="auto" w:fill="FCFCFA"/>
+                <w:lang w:val="en-US" w:eastAsia="en-US"/>
+              </w:rPr>
+              <w:t xml:space="preserve"> changes between commits, commit and working tree, </w:t>
             </w:r>
             <w:proofErr w:type="spellStart"/>
             <w:r>
@@ -417,6 +528,24 @@
                 <w:szCs w:val="24"/>
               </w:rPr>
             </w:pPr>
+            <w:r>
+              <w:rPr>
+                <w:color w:val="auto"/>
+                <w:sz w:val="24"/>
+                <w:szCs w:val="24"/>
+              </w:rPr>
+              <w:t xml:space="preserve">git </w:t>
+            </w:r>
+            <w:proofErr w:type="spellStart"/>
+            <w:r>
+              <w:rPr>
+                <w:color w:val="auto"/>
+                <w:sz w:val="24"/>
+                <w:szCs w:val="24"/>
+              </w:rPr>
+              <w:t>diff</w:t>
+            </w:r>
+            <w:proofErr w:type="spellEnd"/>
           </w:p>
         </w:tc>
       </w:tr>
@@ -458,33 +587,41 @@
                 <w:lang w:val="en-US" w:eastAsia="en-US"/>
               </w:rPr>
             </w:pPr>
-            <w:proofErr w:type="spellStart"/>
-            <w:proofErr w:type="gramStart"/>
-            <w:r>
-              <w:rPr>
-                <w:rFonts w:eastAsia="Times New Roman"/>
-                <w:color w:val="4E443C"/>
-                <w:sz w:val="24"/>
-                <w:szCs w:val="24"/>
-                <w:bdr w:val="none" w:sz="0" w:space="0" w:color="auto"/>
-                <w:shd w:val="clear" w:color="auto" w:fill="FCFCFA"/>
-                <w:lang w:val="en-US" w:eastAsia="en-US"/>
-              </w:rPr>
-              <w:t>git</w:t>
-            </w:r>
-            <w:proofErr w:type="spellEnd"/>
-            <w:proofErr w:type="gramEnd"/>
-            <w:r>
-              <w:rPr>
-                <w:rFonts w:eastAsia="Times New Roman"/>
-                <w:color w:val="4E443C"/>
-                <w:sz w:val="24"/>
-                <w:szCs w:val="24"/>
-                <w:bdr w:val="none" w:sz="0" w:space="0" w:color="auto"/>
-                <w:shd w:val="clear" w:color="auto" w:fill="FCFCFA"/>
-                <w:lang w:val="en-US" w:eastAsia="en-US"/>
-              </w:rPr>
-              <w:t>-add - Add file contents to the index</w:t>
+            <w:r>
+              <w:rPr>
+                <w:rFonts w:eastAsia="Times New Roman"/>
+                <w:color w:val="4E443C"/>
+                <w:sz w:val="24"/>
+                <w:szCs w:val="24"/>
+                <w:bdr w:val="none" w:sz="0" w:space="0" w:color="auto"/>
+                <w:shd w:val="clear" w:color="auto" w:fill="FCFCFA"/>
+                <w:lang w:val="en-US" w:eastAsia="en-US"/>
+              </w:rPr>
+              <w:t>Add</w:t>
+            </w:r>
+            <w:r>
+              <w:rPr>
+                <w:rFonts w:eastAsia="Times New Roman"/>
+                <w:color w:val="4E443C"/>
+                <w:sz w:val="24"/>
+                <w:szCs w:val="24"/>
+                <w:bdr w:val="none" w:sz="0" w:space="0" w:color="auto"/>
+                <w:shd w:val="clear" w:color="auto" w:fill="FCFCFA"/>
+                <w:lang w:val="en-US" w:eastAsia="en-US"/>
+              </w:rPr>
+              <w:t>s</w:t>
+            </w:r>
+            <w:r>
+              <w:rPr>
+                <w:rFonts w:eastAsia="Times New Roman"/>
+                <w:color w:val="4E443C"/>
+                <w:sz w:val="24"/>
+                <w:szCs w:val="24"/>
+                <w:bdr w:val="none" w:sz="0" w:space="0" w:color="auto"/>
+                <w:shd w:val="clear" w:color="auto" w:fill="FCFCFA"/>
+                <w:lang w:val="en-US" w:eastAsia="en-US"/>
+              </w:rPr>
+              <w:t xml:space="preserve"> file contents to the index</w:t>
             </w:r>
           </w:p>
           <w:p>
@@ -507,6 +644,29 @@
                 <w:szCs w:val="24"/>
               </w:rPr>
             </w:pPr>
+            <w:r>
+              <w:rPr>
+                <w:sz w:val="24"/>
+                <w:szCs w:val="24"/>
+              </w:rPr>
+              <w:t xml:space="preserve">git </w:t>
+            </w:r>
+            <w:proofErr w:type="spellStart"/>
+            <w:r>
+              <w:rPr>
+                <w:sz w:val="24"/>
+                <w:szCs w:val="24"/>
+              </w:rPr>
+              <w:t>add</w:t>
+            </w:r>
+            <w:proofErr w:type="spellEnd"/>
+            <w:r>
+              <w:rPr>
+                <w:sz w:val="24"/>
+                <w:szCs w:val="24"/>
+              </w:rPr>
+              <w:t xml:space="preserve"> myfile.txt</w:t>
+            </w:r>
           </w:p>
         </w:tc>
       </w:tr>
@@ -546,33 +706,65 @@
                 <w:lang w:val="en-US" w:eastAsia="en-US"/>
               </w:rPr>
             </w:pPr>
-            <w:proofErr w:type="spellStart"/>
-            <w:proofErr w:type="gramStart"/>
-            <w:r>
-              <w:rPr>
-                <w:rFonts w:eastAsia="Times New Roman"/>
-                <w:color w:val="4E443C"/>
-                <w:sz w:val="24"/>
-                <w:szCs w:val="24"/>
-                <w:bdr w:val="none" w:sz="0" w:space="0" w:color="auto"/>
-                <w:shd w:val="clear" w:color="auto" w:fill="FCFCFA"/>
-                <w:lang w:val="en-US" w:eastAsia="en-US"/>
-              </w:rPr>
-              <w:t>git</w:t>
-            </w:r>
-            <w:proofErr w:type="spellEnd"/>
-            <w:proofErr w:type="gramEnd"/>
-            <w:r>
-              <w:rPr>
-                <w:rFonts w:eastAsia="Times New Roman"/>
-                <w:color w:val="4E443C"/>
-                <w:sz w:val="24"/>
-                <w:szCs w:val="24"/>
-                <w:bdr w:val="none" w:sz="0" w:space="0" w:color="auto"/>
-                <w:shd w:val="clear" w:color="auto" w:fill="FCFCFA"/>
-                <w:lang w:val="en-US" w:eastAsia="en-US"/>
-              </w:rPr>
-              <w:t>-commit - Record changes to the repository</w:t>
+            <w:r>
+              <w:rPr>
+                <w:rFonts w:eastAsia="Times New Roman"/>
+                <w:color w:val="4E443C"/>
+                <w:sz w:val="24"/>
+                <w:szCs w:val="24"/>
+                <w:bdr w:val="none" w:sz="0" w:space="0" w:color="auto"/>
+                <w:shd w:val="clear" w:color="auto" w:fill="FCFCFA"/>
+                <w:lang w:val="en-US" w:eastAsia="en-US"/>
+              </w:rPr>
+              <w:t>Record</w:t>
+            </w:r>
+            <w:r>
+              <w:rPr>
+                <w:rFonts w:eastAsia="Times New Roman"/>
+                <w:color w:val="4E443C"/>
+                <w:sz w:val="24"/>
+                <w:szCs w:val="24"/>
+                <w:bdr w:val="none" w:sz="0" w:space="0" w:color="auto"/>
+                <w:shd w:val="clear" w:color="auto" w:fill="FCFCFA"/>
+                <w:lang w:val="en-US" w:eastAsia="en-US"/>
+              </w:rPr>
+              <w:t>s</w:t>
+            </w:r>
+            <w:r>
+              <w:rPr>
+                <w:rFonts w:eastAsia="Times New Roman"/>
+                <w:color w:val="4E443C"/>
+                <w:sz w:val="24"/>
+                <w:szCs w:val="24"/>
+                <w:bdr w:val="none" w:sz="0" w:space="0" w:color="auto"/>
+                <w:shd w:val="clear" w:color="auto" w:fill="FCFCFA"/>
+                <w:lang w:val="en-US" w:eastAsia="en-US"/>
+              </w:rPr>
+              <w:t xml:space="preserve"> changes to </w:t>
+            </w:r>
+            <w:r>
+              <w:rPr>
+                <w:rFonts w:eastAsia="Times New Roman"/>
+                <w:color w:val="4E443C"/>
+                <w:sz w:val="24"/>
+                <w:szCs w:val="24"/>
+                <w:bdr w:val="none" w:sz="0" w:space="0" w:color="auto"/>
+                <w:shd w:val="clear" w:color="auto" w:fill="FCFCFA"/>
+                <w:lang w:val="en-US" w:eastAsia="en-US"/>
+              </w:rPr>
+              <w:t xml:space="preserve">your local </w:t>
+            </w:r>
+            <w:r>
+              <w:rPr>
+                <w:rFonts w:eastAsia="Times New Roman"/>
+                <w:color w:val="4E443C"/>
+                <w:sz w:val="24"/>
+                <w:szCs w:val="24"/>
+                <w:bdr w:val="none" w:sz="0" w:space="0" w:color="auto"/>
+                <w:shd w:val="clear" w:color="auto" w:fill="FCFCFA"/>
+                <w:lang w:val="en-US" w:eastAsia="en-US"/>
+              </w:rPr>
+              <w:t>repository</w:t>
             </w:r>
           </w:p>
           <w:p>
@@ -595,6 +787,85 @@
                 <w:szCs w:val="24"/>
               </w:rPr>
             </w:pPr>
+            <w:r>
+              <w:rPr>
+                <w:sz w:val="24"/>
+                <w:szCs w:val="24"/>
+              </w:rPr>
+              <w:t>git commit –m ‘’</w:t>
+            </w:r>
+            <w:proofErr w:type="spellStart"/>
+            <w:r>
+              <w:rPr>
+                <w:sz w:val="24"/>
+                <w:szCs w:val="24"/>
+              </w:rPr>
+              <w:t>added</w:t>
+            </w:r>
+            <w:proofErr w:type="spellEnd"/>
+            <w:r>
+              <w:rPr>
+                <w:sz w:val="24"/>
+                <w:szCs w:val="24"/>
+              </w:rPr>
+              <w:t xml:space="preserve"> myfile.txt ‘’</w:t>
+            </w:r>
+          </w:p>
+          <w:p>
+            <w:pPr>
+              <w:rPr>
+                <w:sz w:val="24"/>
+                <w:szCs w:val="24"/>
+              </w:rPr>
+            </w:pPr>
+            <w:r>
+              <w:rPr>
+                <w:sz w:val="24"/>
+                <w:szCs w:val="24"/>
+              </w:rPr>
+              <w:t xml:space="preserve">git commit # </w:t>
+            </w:r>
+            <w:proofErr w:type="spellStart"/>
+            <w:r>
+              <w:rPr>
+                <w:sz w:val="24"/>
+                <w:szCs w:val="24"/>
+              </w:rPr>
+              <w:t>with</w:t>
+            </w:r>
+            <w:proofErr w:type="spellEnd"/>
+            <w:r>
+              <w:rPr>
+                <w:sz w:val="24"/>
+                <w:szCs w:val="24"/>
+              </w:rPr>
+              <w:t xml:space="preserve"> no message </w:t>
+            </w:r>
+            <w:proofErr w:type="spellStart"/>
+            <w:r>
+              <w:rPr>
+                <w:sz w:val="24"/>
+                <w:szCs w:val="24"/>
+              </w:rPr>
+              <w:t>after</w:t>
+            </w:r>
+            <w:proofErr w:type="spellEnd"/>
+            <w:r>
+              <w:rPr>
+                <w:sz w:val="24"/>
+                <w:szCs w:val="24"/>
+              </w:rPr>
+              <w:t xml:space="preserve"> a </w:t>
+            </w:r>
+            <w:proofErr w:type="spellStart"/>
+            <w:r>
+              <w:rPr>
+                <w:sz w:val="24"/>
+                <w:szCs w:val="24"/>
+              </w:rPr>
+              <w:t>conflict</w:t>
+            </w:r>
+            <w:proofErr w:type="spellEnd"/>
           </w:p>
         </w:tc>
       </w:tr>
@@ -634,33 +905,53 @@
                 <w:lang w:val="en-US" w:eastAsia="en-US"/>
               </w:rPr>
             </w:pPr>
-            <w:proofErr w:type="spellStart"/>
-            <w:proofErr w:type="gramStart"/>
-            <w:r>
-              <w:rPr>
-                <w:rFonts w:eastAsia="Times New Roman"/>
-                <w:color w:val="4E443C"/>
-                <w:sz w:val="24"/>
-                <w:szCs w:val="24"/>
-                <w:bdr w:val="none" w:sz="0" w:space="0" w:color="auto"/>
-                <w:shd w:val="clear" w:color="auto" w:fill="FCFCFA"/>
-                <w:lang w:val="en-US" w:eastAsia="en-US"/>
-              </w:rPr>
-              <w:t>git</w:t>
-            </w:r>
-            <w:proofErr w:type="spellEnd"/>
-            <w:proofErr w:type="gramEnd"/>
-            <w:r>
-              <w:rPr>
-                <w:rFonts w:eastAsia="Times New Roman"/>
-                <w:color w:val="4E443C"/>
-                <w:sz w:val="24"/>
-                <w:szCs w:val="24"/>
-                <w:bdr w:val="none" w:sz="0" w:space="0" w:color="auto"/>
-                <w:shd w:val="clear" w:color="auto" w:fill="FCFCFA"/>
-                <w:lang w:val="en-US" w:eastAsia="en-US"/>
-              </w:rPr>
-              <w:t>-log - Show commit logs</w:t>
+            <w:r>
+              <w:rPr>
+                <w:rFonts w:eastAsia="Times New Roman"/>
+                <w:color w:val="4E443C"/>
+                <w:sz w:val="24"/>
+                <w:szCs w:val="24"/>
+                <w:bdr w:val="none" w:sz="0" w:space="0" w:color="auto"/>
+                <w:shd w:val="clear" w:color="auto" w:fill="FCFCFA"/>
+                <w:lang w:val="en-US" w:eastAsia="en-US"/>
+              </w:rPr>
+              <w:t>Show</w:t>
+            </w:r>
+            <w:r>
+              <w:rPr>
+                <w:rFonts w:eastAsia="Times New Roman"/>
+                <w:color w:val="4E443C"/>
+                <w:sz w:val="24"/>
+                <w:szCs w:val="24"/>
+                <w:bdr w:val="none" w:sz="0" w:space="0" w:color="auto"/>
+                <w:shd w:val="clear" w:color="auto" w:fill="FCFCFA"/>
+                <w:lang w:val="en-US" w:eastAsia="en-US"/>
+              </w:rPr>
+              <w:t>s</w:t>
+            </w:r>
+            <w:r>
+              <w:rPr>
+                <w:rFonts w:eastAsia="Times New Roman"/>
+                <w:color w:val="4E443C"/>
+                <w:sz w:val="24"/>
+                <w:szCs w:val="24"/>
+                <w:bdr w:val="none" w:sz="0" w:space="0" w:color="auto"/>
+                <w:shd w:val="clear" w:color="auto" w:fill="FCFCFA"/>
+                <w:lang w:val="en-US" w:eastAsia="en-US"/>
+              </w:rPr>
+              <w:t xml:space="preserve"> commit logs</w:t>
+            </w:r>
+            <w:r>
+              <w:rPr>
+                <w:rFonts w:eastAsia="Times New Roman"/>
+                <w:color w:val="4E443C"/>
+                <w:sz w:val="24"/>
+                <w:szCs w:val="24"/>
+                <w:bdr w:val="none" w:sz="0" w:space="0" w:color="auto"/>
+                <w:shd w:val="clear" w:color="auto" w:fill="FCFCFA"/>
+                <w:lang w:val="en-US" w:eastAsia="en-US"/>
+              </w:rPr>
+              <w:t>/historic</w:t>
             </w:r>
           </w:p>
           <w:p>
@@ -683,6 +974,13 @@
                 <w:szCs w:val="24"/>
               </w:rPr>
             </w:pPr>
+            <w:r>
+              <w:rPr>
+                <w:sz w:val="24"/>
+                <w:szCs w:val="24"/>
+              </w:rPr>
+              <w:t>git log</w:t>
+            </w:r>
           </w:p>
         </w:tc>
       </w:tr>
@@ -729,33 +1027,105 @@
                 <w:lang w:val="en-US" w:eastAsia="en-US"/>
               </w:rPr>
             </w:pPr>
+            <w:r>
+              <w:rPr>
+                <w:rFonts w:eastAsia="Times New Roman"/>
+                <w:color w:val="4E443C"/>
+                <w:sz w:val="24"/>
+                <w:szCs w:val="24"/>
+                <w:bdr w:val="none" w:sz="0" w:space="0" w:color="auto"/>
+                <w:shd w:val="clear" w:color="auto" w:fill="FCFCFA"/>
+                <w:lang w:val="en-US" w:eastAsia="en-US"/>
+              </w:rPr>
+              <w:t>Update</w:t>
+            </w:r>
+            <w:r>
+              <w:rPr>
+                <w:rFonts w:eastAsia="Times New Roman"/>
+                <w:color w:val="4E443C"/>
+                <w:sz w:val="24"/>
+                <w:szCs w:val="24"/>
+                <w:bdr w:val="none" w:sz="0" w:space="0" w:color="auto"/>
+                <w:shd w:val="clear" w:color="auto" w:fill="FCFCFA"/>
+                <w:lang w:val="en-US" w:eastAsia="en-US"/>
+              </w:rPr>
+              <w:t>s</w:t>
+            </w:r>
+            <w:r>
+              <w:rPr>
+                <w:rFonts w:eastAsia="Times New Roman"/>
+                <w:color w:val="4E443C"/>
+                <w:sz w:val="24"/>
+                <w:szCs w:val="24"/>
+                <w:bdr w:val="none" w:sz="0" w:space="0" w:color="auto"/>
+                <w:shd w:val="clear" w:color="auto" w:fill="FCFCFA"/>
+                <w:lang w:val="en-US" w:eastAsia="en-US"/>
+              </w:rPr>
+              <w:t xml:space="preserve"> </w:t>
+            </w:r>
+            <w:r>
+              <w:rPr>
+                <w:rFonts w:eastAsia="Times New Roman"/>
+                <w:color w:val="4E443C"/>
+                <w:sz w:val="24"/>
+                <w:szCs w:val="24"/>
+                <w:bdr w:val="none" w:sz="0" w:space="0" w:color="auto"/>
+                <w:shd w:val="clear" w:color="auto" w:fill="FCFCFA"/>
+                <w:lang w:val="en-US" w:eastAsia="en-US"/>
+              </w:rPr>
+              <w:t>the server by pushing my local changes (push origin “</w:t>
+            </w:r>
             <w:proofErr w:type="spellStart"/>
-            <w:proofErr w:type="gramStart"/>
-            <w:r>
-              <w:rPr>
-                <w:rFonts w:eastAsia="Times New Roman"/>
-                <w:color w:val="4E443C"/>
-                <w:sz w:val="24"/>
-                <w:szCs w:val="24"/>
-                <w:bdr w:val="none" w:sz="0" w:space="0" w:color="auto"/>
-                <w:shd w:val="clear" w:color="auto" w:fill="FCFCFA"/>
-                <w:lang w:val="en-US" w:eastAsia="en-US"/>
-              </w:rPr>
-              <w:t>git</w:t>
+            <w:r>
+              <w:rPr>
+                <w:rFonts w:eastAsia="Times New Roman"/>
+                <w:color w:val="4E443C"/>
+                <w:sz w:val="24"/>
+                <w:szCs w:val="24"/>
+                <w:bdr w:val="none" w:sz="0" w:space="0" w:color="auto"/>
+                <w:shd w:val="clear" w:color="auto" w:fill="FCFCFA"/>
+                <w:lang w:val="en-US" w:eastAsia="en-US"/>
+              </w:rPr>
+              <w:t>remotename</w:t>
             </w:r>
             <w:proofErr w:type="spellEnd"/>
-            <w:proofErr w:type="gramEnd"/>
-            <w:r>
-              <w:rPr>
-                <w:rFonts w:eastAsia="Times New Roman"/>
-                <w:color w:val="4E443C"/>
-                <w:sz w:val="24"/>
-                <w:szCs w:val="24"/>
-                <w:bdr w:val="none" w:sz="0" w:space="0" w:color="auto"/>
-                <w:shd w:val="clear" w:color="auto" w:fill="FCFCFA"/>
-                <w:lang w:val="en-US" w:eastAsia="en-US"/>
-              </w:rPr>
-              <w:t>-push - Update remote refs along with associated objects</w:t>
+            <w:r>
+              <w:rPr>
+                <w:rFonts w:eastAsia="Times New Roman"/>
+                <w:color w:val="4E443C"/>
+                <w:sz w:val="24"/>
+                <w:szCs w:val="24"/>
+                <w:bdr w:val="none" w:sz="0" w:space="0" w:color="auto"/>
+                <w:shd w:val="clear" w:color="auto" w:fill="FCFCFA"/>
+                <w:lang w:val="en-US" w:eastAsia="en-US"/>
+              </w:rPr>
+              <w:t>” – ex: your local repository to “</w:t>
+            </w:r>
+            <w:proofErr w:type="spellStart"/>
+            <w:r>
+              <w:rPr>
+                <w:rFonts w:eastAsia="Times New Roman"/>
+                <w:color w:val="4E443C"/>
+                <w:sz w:val="24"/>
+                <w:szCs w:val="24"/>
+                <w:bdr w:val="none" w:sz="0" w:space="0" w:color="auto"/>
+                <w:shd w:val="clear" w:color="auto" w:fill="FCFCFA"/>
+                <w:lang w:val="en-US" w:eastAsia="en-US"/>
+              </w:rPr>
+              <w:t>branchname</w:t>
+            </w:r>
+            <w:proofErr w:type="spellEnd"/>
+            <w:r>
+              <w:rPr>
+                <w:rFonts w:eastAsia="Times New Roman"/>
+                <w:color w:val="4E443C"/>
+                <w:sz w:val="24"/>
+                <w:szCs w:val="24"/>
+                <w:bdr w:val="none" w:sz="0" w:space="0" w:color="auto"/>
+                <w:shd w:val="clear" w:color="auto" w:fill="FCFCFA"/>
+                <w:lang w:val="en-US" w:eastAsia="en-US"/>
+              </w:rPr>
+              <w:t>”: ex master on the server)</w:t>
             </w:r>
           </w:p>
           <w:p>
@@ -774,11 +1144,37 @@
           <w:p>
             <w:pPr>
               <w:rPr>
-                <w:rFonts w:ascii="American Typewriter" w:hAnsi="American Typewriter" w:cs="American Typewriter"/>
-                <w:sz w:val="24"/>
-                <w:szCs w:val="24"/>
-              </w:rPr>
-            </w:pPr>
+                <w:color w:val="auto"/>
+                <w:sz w:val="24"/>
+                <w:szCs w:val="24"/>
+              </w:rPr>
+            </w:pPr>
+            <w:r>
+              <w:rPr>
+                <w:color w:val="auto"/>
+                <w:sz w:val="24"/>
+                <w:szCs w:val="24"/>
+              </w:rPr>
+              <w:t xml:space="preserve">git push </w:t>
+            </w:r>
+            <w:proofErr w:type="spellStart"/>
+            <w:r>
+              <w:rPr>
+                <w:color w:val="auto"/>
+                <w:sz w:val="24"/>
+                <w:szCs w:val="24"/>
+              </w:rPr>
+              <w:t>origin</w:t>
+            </w:r>
+            <w:proofErr w:type="spellEnd"/>
+            <w:r>
+              <w:rPr>
+                <w:color w:val="auto"/>
+                <w:sz w:val="24"/>
+                <w:szCs w:val="24"/>
+              </w:rPr>
+              <w:t xml:space="preserve"> master</w:t>
+            </w:r>
           </w:p>
         </w:tc>
       </w:tr>
@@ -811,6 +1207,106 @@
             <w:pPr>
               <w:rPr>
                 <w:rFonts w:eastAsia="Times New Roman"/>
+                <w:color w:val="4E443C"/>
+                <w:sz w:val="24"/>
+                <w:szCs w:val="24"/>
+                <w:bdr w:val="none" w:sz="0" w:space="0" w:color="auto"/>
+                <w:shd w:val="clear" w:color="auto" w:fill="FCFCFA"/>
+                <w:lang w:val="en-US" w:eastAsia="en-US"/>
+              </w:rPr>
+            </w:pPr>
+            <w:r>
+              <w:rPr>
+                <w:rFonts w:eastAsia="Times New Roman"/>
+                <w:color w:val="4E443C"/>
+                <w:sz w:val="24"/>
+                <w:szCs w:val="24"/>
+                <w:bdr w:val="none" w:sz="0" w:space="0" w:color="auto"/>
+                <w:shd w:val="clear" w:color="auto" w:fill="FCFCFA"/>
+                <w:lang w:val="en-US" w:eastAsia="en-US"/>
+              </w:rPr>
+              <w:t>Fetch</w:t>
+            </w:r>
+            <w:r>
+              <w:rPr>
+                <w:rFonts w:eastAsia="Times New Roman"/>
+                <w:color w:val="4E443C"/>
+                <w:sz w:val="24"/>
+                <w:szCs w:val="24"/>
+                <w:bdr w:val="none" w:sz="0" w:space="0" w:color="auto"/>
+                <w:shd w:val="clear" w:color="auto" w:fill="FCFCFA"/>
+                <w:lang w:val="en-US" w:eastAsia="en-US"/>
+              </w:rPr>
+              <w:t>es</w:t>
+            </w:r>
+            <w:r>
+              <w:rPr>
+                <w:rFonts w:eastAsia="Times New Roman"/>
+                <w:color w:val="4E443C"/>
+                <w:sz w:val="24"/>
+                <w:szCs w:val="24"/>
+                <w:bdr w:val="none" w:sz="0" w:space="0" w:color="auto"/>
+                <w:shd w:val="clear" w:color="auto" w:fill="FCFCFA"/>
+                <w:lang w:val="en-US" w:eastAsia="en-US"/>
+              </w:rPr>
+              <w:t xml:space="preserve"> from and integrate with another repository or a local branch</w:t>
+            </w:r>
+            <w:r>
+              <w:rPr>
+                <w:rFonts w:eastAsia="Times New Roman"/>
+                <w:color w:val="4E443C"/>
+                <w:sz w:val="24"/>
+                <w:szCs w:val="24"/>
+                <w:bdr w:val="none" w:sz="0" w:space="0" w:color="auto"/>
+                <w:shd w:val="clear" w:color="auto" w:fill="FCFCFA"/>
+                <w:lang w:val="en-US" w:eastAsia="en-US"/>
+              </w:rPr>
+              <w:t xml:space="preserve"> – pulls changes down from </w:t>
+            </w:r>
+            <w:r>
+              <w:rPr>
+                <w:rFonts w:eastAsia="Times New Roman"/>
+                <w:color w:val="4E443C"/>
+                <w:sz w:val="24"/>
+                <w:szCs w:val="24"/>
+                <w:bdr w:val="none" w:sz="0" w:space="0" w:color="auto"/>
+                <w:shd w:val="clear" w:color="auto" w:fill="FCFCFA"/>
+                <w:lang w:val="en-US" w:eastAsia="en-US"/>
+              </w:rPr>
+              <w:lastRenderedPageBreak/>
+              <w:t>the remote to my pc (pulls from “</w:t>
+            </w:r>
+            <w:proofErr w:type="spellStart"/>
+            <w:r>
+              <w:rPr>
+                <w:rFonts w:eastAsia="Times New Roman"/>
+                <w:color w:val="4E443C"/>
+                <w:sz w:val="24"/>
+                <w:szCs w:val="24"/>
+                <w:bdr w:val="none" w:sz="0" w:space="0" w:color="auto"/>
+                <w:shd w:val="clear" w:color="auto" w:fill="FCFCFA"/>
+                <w:lang w:val="en-US" w:eastAsia="en-US"/>
+              </w:rPr>
+              <w:t>remotename</w:t>
+            </w:r>
+            <w:proofErr w:type="spellEnd"/>
+            <w:r>
+              <w:rPr>
+                <w:rFonts w:eastAsia="Times New Roman"/>
+                <w:color w:val="4E443C"/>
+                <w:sz w:val="24"/>
+                <w:szCs w:val="24"/>
+                <w:bdr w:val="none" w:sz="0" w:space="0" w:color="auto"/>
+                <w:shd w:val="clear" w:color="auto" w:fill="FCFCFA"/>
+                <w:lang w:val="en-US" w:eastAsia="en-US"/>
+              </w:rPr>
+              <w:t>” ex:</w:t>
+            </w:r>
+          </w:p>
+          <w:p>
+            <w:pPr>
+              <w:rPr>
+                <w:rFonts w:eastAsia="Times New Roman"/>
                 <w:color w:val="auto"/>
                 <w:sz w:val="24"/>
                 <w:szCs w:val="24"/>
@@ -818,7 +1314,6 @@
                 <w:lang w:val="en-US" w:eastAsia="en-US"/>
               </w:rPr>
             </w:pPr>
-            <w:proofErr w:type="spellStart"/>
             <w:proofErr w:type="gramStart"/>
             <w:r>
               <w:rPr>
@@ -830,9 +1325,8 @@
                 <w:shd w:val="clear" w:color="auto" w:fill="FCFCFA"/>
                 <w:lang w:val="en-US" w:eastAsia="en-US"/>
               </w:rPr>
-              <w:t>git</w:t>
-            </w:r>
-            <w:proofErr w:type="spellEnd"/>
+              <w:t>origin</w:t>
+            </w:r>
             <w:proofErr w:type="gramEnd"/>
             <w:r>
               <w:rPr>
@@ -844,7 +1338,7 @@
                 <w:shd w:val="clear" w:color="auto" w:fill="FCFCFA"/>
                 <w:lang w:val="en-US" w:eastAsia="en-US"/>
               </w:rPr>
-              <w:t>-pull - Fetch from and integrate with another repository or a local branch</w:t>
+              <w:t xml:space="preserve"> to the server to “branch name” ex: master on your local repository)</w:t>
             </w:r>
           </w:p>
           <w:p>
@@ -863,11 +1357,38 @@
           <w:p>
             <w:pPr>
               <w:rPr>
-                <w:color w:val="FF0000"/>
-                <w:sz w:val="24"/>
-                <w:szCs w:val="24"/>
-              </w:rPr>
-            </w:pPr>
+                <w:color w:val="auto"/>
+                <w:sz w:val="24"/>
+                <w:szCs w:val="24"/>
+              </w:rPr>
+            </w:pPr>
+            <w:r>
+              <w:rPr>
+                <w:color w:val="auto"/>
+                <w:sz w:val="24"/>
+                <w:szCs w:val="24"/>
+              </w:rPr>
+              <w:lastRenderedPageBreak/>
+              <w:t xml:space="preserve">git pull </w:t>
+            </w:r>
+            <w:proofErr w:type="spellStart"/>
+            <w:r>
+              <w:rPr>
+                <w:color w:val="auto"/>
+                <w:sz w:val="24"/>
+                <w:szCs w:val="24"/>
+              </w:rPr>
+              <w:t>origin</w:t>
+            </w:r>
+            <w:proofErr w:type="spellEnd"/>
+            <w:r>
+              <w:rPr>
+                <w:color w:val="auto"/>
+                <w:sz w:val="24"/>
+                <w:szCs w:val="24"/>
+              </w:rPr>
+              <w:t xml:space="preserve"> master</w:t>
+            </w:r>
           </w:p>
         </w:tc>
       </w:tr>
@@ -888,6 +1409,7 @@
                 <w:sz w:val="24"/>
                 <w:szCs w:val="24"/>
               </w:rPr>
+              <w:lastRenderedPageBreak/>
               <w:t>clone</w:t>
             </w:r>
           </w:p>
@@ -907,33 +1429,115 @@
                 <w:lang w:val="en-US" w:eastAsia="en-US"/>
               </w:rPr>
             </w:pPr>
+            <w:r>
+              <w:rPr>
+                <w:rFonts w:eastAsia="Times New Roman"/>
+                <w:color w:val="4E443C"/>
+                <w:sz w:val="24"/>
+                <w:szCs w:val="24"/>
+                <w:bdr w:val="none" w:sz="0" w:space="0" w:color="auto"/>
+                <w:shd w:val="clear" w:color="auto" w:fill="FCFCFA"/>
+                <w:lang w:val="en-US" w:eastAsia="en-US"/>
+              </w:rPr>
+              <w:t>C</w:t>
+            </w:r>
+            <w:r>
+              <w:rPr>
+                <w:rFonts w:eastAsia="Times New Roman"/>
+                <w:color w:val="4E443C"/>
+                <w:sz w:val="24"/>
+                <w:szCs w:val="24"/>
+                <w:bdr w:val="none" w:sz="0" w:space="0" w:color="auto"/>
+                <w:shd w:val="clear" w:color="auto" w:fill="FCFCFA"/>
+                <w:lang w:val="en-US" w:eastAsia="en-US"/>
+              </w:rPr>
+              <w:t>lone</w:t>
+            </w:r>
+            <w:r>
+              <w:rPr>
+                <w:rFonts w:eastAsia="Times New Roman"/>
+                <w:color w:val="4E443C"/>
+                <w:sz w:val="24"/>
+                <w:szCs w:val="24"/>
+                <w:bdr w:val="none" w:sz="0" w:space="0" w:color="auto"/>
+                <w:shd w:val="clear" w:color="auto" w:fill="FCFCFA"/>
+                <w:lang w:val="en-US" w:eastAsia="en-US"/>
+              </w:rPr>
+              <w:t>s</w:t>
+            </w:r>
+            <w:r>
+              <w:rPr>
+                <w:rFonts w:eastAsia="Times New Roman"/>
+                <w:color w:val="4E443C"/>
+                <w:sz w:val="24"/>
+                <w:szCs w:val="24"/>
+                <w:bdr w:val="none" w:sz="0" w:space="0" w:color="auto"/>
+                <w:shd w:val="clear" w:color="auto" w:fill="FCFCFA"/>
+                <w:lang w:val="en-US" w:eastAsia="en-US"/>
+              </w:rPr>
+              <w:t xml:space="preserve"> a repository</w:t>
+            </w:r>
+            <w:r>
+              <w:rPr>
+                <w:rFonts w:eastAsia="Times New Roman"/>
+                <w:color w:val="4E443C"/>
+                <w:sz w:val="24"/>
+                <w:szCs w:val="24"/>
+                <w:bdr w:val="none" w:sz="0" w:space="0" w:color="auto"/>
+                <w:shd w:val="clear" w:color="auto" w:fill="FCFCFA"/>
+                <w:lang w:val="en-US" w:eastAsia="en-US"/>
+              </w:rPr>
+              <w:t xml:space="preserve"> (from </w:t>
+            </w:r>
             <w:proofErr w:type="spellStart"/>
-            <w:proofErr w:type="gramStart"/>
-            <w:r>
-              <w:rPr>
-                <w:rFonts w:eastAsia="Times New Roman"/>
-                <w:color w:val="4E443C"/>
-                <w:sz w:val="24"/>
-                <w:szCs w:val="24"/>
-                <w:bdr w:val="none" w:sz="0" w:space="0" w:color="auto"/>
-                <w:shd w:val="clear" w:color="auto" w:fill="FCFCFA"/>
-                <w:lang w:val="en-US" w:eastAsia="en-US"/>
-              </w:rPr>
-              <w:t>git</w:t>
+            <w:r>
+              <w:rPr>
+                <w:rFonts w:eastAsia="Times New Roman"/>
+                <w:color w:val="4E443C"/>
+                <w:sz w:val="24"/>
+                <w:szCs w:val="24"/>
+                <w:bdr w:val="none" w:sz="0" w:space="0" w:color="auto"/>
+                <w:shd w:val="clear" w:color="auto" w:fill="FCFCFA"/>
+                <w:lang w:val="en-US" w:eastAsia="en-US"/>
+              </w:rPr>
+              <w:t>GitHub</w:t>
             </w:r>
             <w:proofErr w:type="spellEnd"/>
-            <w:proofErr w:type="gramEnd"/>
-            <w:r>
-              <w:rPr>
-                <w:rFonts w:eastAsia="Times New Roman"/>
-                <w:color w:val="4E443C"/>
-                <w:sz w:val="24"/>
-                <w:szCs w:val="24"/>
-                <w:bdr w:val="none" w:sz="0" w:space="0" w:color="auto"/>
-                <w:shd w:val="clear" w:color="auto" w:fill="FCFCFA"/>
-                <w:lang w:val="en-US" w:eastAsia="en-US"/>
-              </w:rPr>
-              <w:t>-clone - Clone a repository into a new directory</w:t>
+            <w:r>
+              <w:rPr>
+                <w:rFonts w:eastAsia="Times New Roman"/>
+                <w:color w:val="4E443C"/>
+                <w:sz w:val="24"/>
+                <w:szCs w:val="24"/>
+                <w:bdr w:val="none" w:sz="0" w:space="0" w:color="auto"/>
+                <w:shd w:val="clear" w:color="auto" w:fill="FCFCFA"/>
+                <w:lang w:val="en-US" w:eastAsia="en-US"/>
+              </w:rPr>
+              <w:t xml:space="preserve"> for example)</w:t>
+            </w:r>
+            <w:r>
+              <w:rPr>
+                <w:rFonts w:eastAsia="Times New Roman"/>
+                <w:color w:val="4E443C"/>
+                <w:sz w:val="24"/>
+                <w:szCs w:val="24"/>
+                <w:bdr w:val="none" w:sz="0" w:space="0" w:color="auto"/>
+                <w:shd w:val="clear" w:color="auto" w:fill="FCFCFA"/>
+                <w:lang w:val="en-US" w:eastAsia="en-US"/>
+              </w:rPr>
+              <w:t xml:space="preserve"> into a new directory</w:t>
+            </w:r>
+            <w:r>
+              <w:rPr>
+                <w:rFonts w:eastAsia="Times New Roman"/>
+                <w:color w:val="4E443C"/>
+                <w:sz w:val="24"/>
+                <w:szCs w:val="24"/>
+                <w:bdr w:val="none" w:sz="0" w:space="0" w:color="auto"/>
+                <w:shd w:val="clear" w:color="auto" w:fill="FCFCFA"/>
+                <w:lang w:val="en-US" w:eastAsia="en-US"/>
+              </w:rPr>
+              <w:t xml:space="preserve"> (local)</w:t>
             </w:r>
           </w:p>
           <w:p>
@@ -952,10 +1556,282 @@
           <w:p>
             <w:pPr>
               <w:rPr>
-                <w:sz w:val="24"/>
-                <w:szCs w:val="24"/>
-              </w:rPr>
-            </w:pPr>
+                <w:rFonts w:eastAsia="Times New Roman"/>
+                <w:sz w:val="24"/>
+                <w:szCs w:val="24"/>
+              </w:rPr>
+            </w:pPr>
+            <w:r>
+              <w:rPr>
+                <w:sz w:val="24"/>
+                <w:szCs w:val="24"/>
+              </w:rPr>
+              <w:t xml:space="preserve">git clone </w:t>
+            </w:r>
+            <w:hyperlink r:id="rId7" w:history="1">
+              <w:r>
+                <w:rPr>
+                  <w:rStyle w:val="Hyperlink"/>
+                  <w:rFonts w:eastAsia="Times New Roman"/>
+                  <w:color w:val="4183C4"/>
+                  <w:sz w:val="24"/>
+                  <w:szCs w:val="24"/>
+                </w:rPr>
+                <w:t>https://github.com/A-Martin-Tissier/GIT_pandas-examples</w:t>
+              </w:r>
+            </w:hyperlink>
+          </w:p>
+          <w:p>
+            <w:pPr>
+              <w:rPr>
+                <w:sz w:val="24"/>
+                <w:szCs w:val="24"/>
+              </w:rPr>
+            </w:pPr>
+          </w:p>
+        </w:tc>
+      </w:tr>
+      <w:tr>
+        <w:tc>
+          <w:tcPr>
+            <w:tcW w:w="2838" w:type="dxa"/>
+          </w:tcPr>
+          <w:p>
+            <w:pPr>
+              <w:rPr>
+                <w:sz w:val="24"/>
+                <w:szCs w:val="24"/>
+              </w:rPr>
+            </w:pPr>
+            <w:proofErr w:type="spellStart"/>
+            <w:r>
+              <w:rPr>
+                <w:sz w:val="24"/>
+                <w:szCs w:val="24"/>
+              </w:rPr>
+              <w:t>init</w:t>
+            </w:r>
+            <w:proofErr w:type="spellEnd"/>
+          </w:p>
+        </w:tc>
+        <w:tc>
+          <w:tcPr>
+            <w:tcW w:w="2839" w:type="dxa"/>
+          </w:tcPr>
+          <w:p>
+            <w:pPr>
+              <w:rPr>
+                <w:rFonts w:eastAsia="Times New Roman"/>
+                <w:color w:val="auto"/>
+                <w:sz w:val="24"/>
+                <w:szCs w:val="24"/>
+                <w:bdr w:val="none" w:sz="0" w:space="0" w:color="auto"/>
+                <w:lang w:val="en-US" w:eastAsia="en-US"/>
+              </w:rPr>
+            </w:pPr>
+            <w:r>
+              <w:rPr>
+                <w:rFonts w:eastAsia="Times New Roman"/>
+                <w:color w:val="4E443C"/>
+                <w:sz w:val="24"/>
+                <w:szCs w:val="24"/>
+                <w:bdr w:val="none" w:sz="0" w:space="0" w:color="auto"/>
+                <w:shd w:val="clear" w:color="auto" w:fill="FCFCFA"/>
+                <w:lang w:val="en-US" w:eastAsia="en-US"/>
+              </w:rPr>
+              <w:t xml:space="preserve">Creates an empty </w:t>
+            </w:r>
+            <w:proofErr w:type="spellStart"/>
+            <w:r>
+              <w:rPr>
+                <w:rFonts w:eastAsia="Times New Roman"/>
+                <w:color w:val="4E443C"/>
+                <w:sz w:val="24"/>
+                <w:szCs w:val="24"/>
+                <w:bdr w:val="none" w:sz="0" w:space="0" w:color="auto"/>
+                <w:shd w:val="clear" w:color="auto" w:fill="FCFCFA"/>
+                <w:lang w:val="en-US" w:eastAsia="en-US"/>
+              </w:rPr>
+              <w:t>git</w:t>
+            </w:r>
+            <w:proofErr w:type="spellEnd"/>
+            <w:r>
+              <w:rPr>
+                <w:rFonts w:eastAsia="Times New Roman"/>
+                <w:color w:val="4E443C"/>
+                <w:sz w:val="24"/>
+                <w:szCs w:val="24"/>
+                <w:bdr w:val="none" w:sz="0" w:space="0" w:color="auto"/>
+                <w:shd w:val="clear" w:color="auto" w:fill="FCFCFA"/>
+                <w:lang w:val="en-US" w:eastAsia="en-US"/>
+              </w:rPr>
+              <w:t xml:space="preserve"> repository or reinitializes an existing one (creates .</w:t>
+            </w:r>
+            <w:proofErr w:type="spellStart"/>
+            <w:proofErr w:type="gramStart"/>
+            <w:r>
+              <w:rPr>
+                <w:rFonts w:eastAsia="Times New Roman"/>
+                <w:color w:val="4E443C"/>
+                <w:sz w:val="24"/>
+                <w:szCs w:val="24"/>
+                <w:bdr w:val="none" w:sz="0" w:space="0" w:color="auto"/>
+                <w:shd w:val="clear" w:color="auto" w:fill="FCFCFA"/>
+                <w:lang w:val="en-US" w:eastAsia="en-US"/>
+              </w:rPr>
+              <w:t>git</w:t>
+            </w:r>
+            <w:proofErr w:type="spellEnd"/>
+            <w:r>
+              <w:rPr>
+                <w:rFonts w:eastAsia="Times New Roman"/>
+                <w:color w:val="4E443C"/>
+                <w:sz w:val="24"/>
+                <w:szCs w:val="24"/>
+                <w:bdr w:val="none" w:sz="0" w:space="0" w:color="auto"/>
+                <w:shd w:val="clear" w:color="auto" w:fill="FCFCFA"/>
+                <w:lang w:val="en-US" w:eastAsia="en-US"/>
+              </w:rPr>
+              <w:t xml:space="preserve"> )</w:t>
+            </w:r>
+            <w:proofErr w:type="gramEnd"/>
+          </w:p>
+          <w:p>
+            <w:pPr>
+              <w:rPr>
+                <w:rFonts w:eastAsia="Times New Roman"/>
+                <w:color w:val="4E443C"/>
+                <w:sz w:val="24"/>
+                <w:szCs w:val="24"/>
+                <w:bdr w:val="none" w:sz="0" w:space="0" w:color="auto"/>
+                <w:shd w:val="clear" w:color="auto" w:fill="FCFCFA"/>
+                <w:lang w:val="en-US" w:eastAsia="en-US"/>
+              </w:rPr>
+            </w:pPr>
+          </w:p>
+        </w:tc>
+        <w:tc>
+          <w:tcPr>
+            <w:tcW w:w="3787" w:type="dxa"/>
+          </w:tcPr>
+          <w:p>
+            <w:pPr>
+              <w:rPr>
+                <w:sz w:val="24"/>
+                <w:szCs w:val="24"/>
+              </w:rPr>
+            </w:pPr>
+            <w:r>
+              <w:rPr>
+                <w:sz w:val="24"/>
+                <w:szCs w:val="24"/>
+              </w:rPr>
+              <w:t xml:space="preserve">git </w:t>
+            </w:r>
+            <w:proofErr w:type="spellStart"/>
+            <w:r>
+              <w:rPr>
+                <w:sz w:val="24"/>
+                <w:szCs w:val="24"/>
+              </w:rPr>
+              <w:t>init</w:t>
+            </w:r>
+            <w:proofErr w:type="spellEnd"/>
+          </w:p>
+        </w:tc>
+      </w:tr>
+      <w:tr>
+        <w:tc>
+          <w:tcPr>
+            <w:tcW w:w="2838" w:type="dxa"/>
+          </w:tcPr>
+          <w:p>
+            <w:pPr>
+              <w:rPr>
+                <w:sz w:val="24"/>
+                <w:szCs w:val="24"/>
+              </w:rPr>
+            </w:pPr>
+            <w:proofErr w:type="spellStart"/>
+            <w:r>
+              <w:rPr>
+                <w:sz w:val="24"/>
+                <w:szCs w:val="24"/>
+              </w:rPr>
+              <w:t>remote</w:t>
+            </w:r>
+            <w:proofErr w:type="spellEnd"/>
+          </w:p>
+        </w:tc>
+        <w:tc>
+          <w:tcPr>
+            <w:tcW w:w="2839" w:type="dxa"/>
+          </w:tcPr>
+          <w:p>
+            <w:pPr>
+              <w:rPr>
+                <w:rFonts w:eastAsia="Times New Roman"/>
+                <w:color w:val="auto"/>
+                <w:sz w:val="24"/>
+                <w:szCs w:val="24"/>
+                <w:bdr w:val="none" w:sz="0" w:space="0" w:color="auto"/>
+                <w:lang w:val="en-US" w:eastAsia="en-US"/>
+              </w:rPr>
+            </w:pPr>
+            <w:r>
+              <w:rPr>
+                <w:rFonts w:eastAsia="Times New Roman"/>
+                <w:color w:val="4E443C"/>
+                <w:sz w:val="24"/>
+                <w:szCs w:val="24"/>
+                <w:bdr w:val="none" w:sz="0" w:space="0" w:color="auto"/>
+                <w:shd w:val="clear" w:color="auto" w:fill="FCFCFA"/>
+                <w:lang w:val="en-US" w:eastAsia="en-US"/>
+              </w:rPr>
+              <w:t>Manages a set of tracked repositories</w:t>
+            </w:r>
+          </w:p>
+          <w:p>
+            <w:pPr>
+              <w:rPr>
+                <w:rFonts w:eastAsia="Times New Roman"/>
+                <w:color w:val="4E443C"/>
+                <w:sz w:val="24"/>
+                <w:szCs w:val="24"/>
+                <w:bdr w:val="none" w:sz="0" w:space="0" w:color="auto"/>
+                <w:shd w:val="clear" w:color="auto" w:fill="FCFCFA"/>
+                <w:lang w:val="en-US" w:eastAsia="en-US"/>
+              </w:rPr>
+            </w:pPr>
+          </w:p>
+        </w:tc>
+        <w:tc>
+          <w:tcPr>
+            <w:tcW w:w="3787" w:type="dxa"/>
+          </w:tcPr>
+          <w:p>
+            <w:pPr>
+              <w:rPr>
+                <w:sz w:val="24"/>
+                <w:szCs w:val="24"/>
+              </w:rPr>
+            </w:pPr>
+            <w:r>
+              <w:rPr>
+                <w:sz w:val="24"/>
+                <w:szCs w:val="24"/>
+              </w:rPr>
+              <w:t xml:space="preserve">git </w:t>
+            </w:r>
+            <w:proofErr w:type="spellStart"/>
+            <w:r>
+              <w:rPr>
+                <w:sz w:val="24"/>
+                <w:szCs w:val="24"/>
+              </w:rPr>
+              <w:t>remote</w:t>
+            </w:r>
+            <w:proofErr w:type="spellEnd"/>
             <w:r>
               <w:rPr>
                 <w:sz w:val="24"/>
@@ -963,6 +1839,899 @@
               </w:rPr>
               <w:t xml:space="preserve"> </w:t>
             </w:r>
+            <w:proofErr w:type="spellStart"/>
+            <w:r>
+              <w:rPr>
+                <w:sz w:val="24"/>
+                <w:szCs w:val="24"/>
+              </w:rPr>
+              <w:t>add</w:t>
+            </w:r>
+            <w:proofErr w:type="spellEnd"/>
+            <w:r>
+              <w:rPr>
+                <w:sz w:val="24"/>
+                <w:szCs w:val="24"/>
+              </w:rPr>
+              <w:t xml:space="preserve"> </w:t>
+            </w:r>
+            <w:proofErr w:type="spellStart"/>
+            <w:r>
+              <w:rPr>
+                <w:sz w:val="24"/>
+                <w:szCs w:val="24"/>
+              </w:rPr>
+              <w:t>origin</w:t>
+            </w:r>
+            <w:proofErr w:type="spellEnd"/>
+            <w:r>
+              <w:rPr>
+                <w:sz w:val="24"/>
+                <w:szCs w:val="24"/>
+              </w:rPr>
+              <w:t xml:space="preserve"> https://github.com/cavallaric/my_first_project.git</w:t>
+            </w:r>
+          </w:p>
+        </w:tc>
+      </w:tr>
+      <w:tr>
+        <w:tc>
+          <w:tcPr>
+            <w:tcW w:w="2838" w:type="dxa"/>
+          </w:tcPr>
+          <w:p>
+            <w:pPr>
+              <w:rPr>
+                <w:sz w:val="24"/>
+                <w:szCs w:val="24"/>
+              </w:rPr>
+            </w:pPr>
+            <w:proofErr w:type="spellStart"/>
+            <w:r>
+              <w:rPr>
+                <w:sz w:val="24"/>
+                <w:szCs w:val="24"/>
+              </w:rPr>
+              <w:t>merge</w:t>
+            </w:r>
+            <w:proofErr w:type="spellEnd"/>
+          </w:p>
+        </w:tc>
+        <w:tc>
+          <w:tcPr>
+            <w:tcW w:w="2839" w:type="dxa"/>
+          </w:tcPr>
+          <w:p>
+            <w:pPr>
+              <w:rPr>
+                <w:rFonts w:eastAsia="Times New Roman"/>
+                <w:color w:val="auto"/>
+                <w:sz w:val="24"/>
+                <w:szCs w:val="24"/>
+                <w:bdr w:val="none" w:sz="0" w:space="0" w:color="auto"/>
+                <w:lang w:val="en-US" w:eastAsia="en-US"/>
+              </w:rPr>
+            </w:pPr>
+            <w:r>
+              <w:rPr>
+                <w:rFonts w:eastAsia="Times New Roman"/>
+                <w:color w:val="4E443C"/>
+                <w:sz w:val="24"/>
+                <w:szCs w:val="24"/>
+                <w:bdr w:val="none" w:sz="0" w:space="0" w:color="auto"/>
+                <w:shd w:val="clear" w:color="auto" w:fill="FCFCFA"/>
+                <w:lang w:val="en-US" w:eastAsia="en-US"/>
+              </w:rPr>
+              <w:t>Incorporates changes from the commits (since the time their histories diverged from the current branch) into the current branch. It command is used by </w:t>
+            </w:r>
+            <w:proofErr w:type="spellStart"/>
+            <w:r>
+              <w:rPr>
+                <w:rFonts w:eastAsia="Times New Roman"/>
+                <w:b/>
+                <w:bCs/>
+                <w:color w:val="4E443C"/>
+                <w:sz w:val="24"/>
+                <w:szCs w:val="24"/>
+                <w:bdr w:val="none" w:sz="0" w:space="0" w:color="auto"/>
+                <w:shd w:val="clear" w:color="auto" w:fill="FCFCFA"/>
+                <w:lang w:val="en-US" w:eastAsia="en-US"/>
+              </w:rPr>
+              <w:t>git</w:t>
+            </w:r>
+            <w:proofErr w:type="spellEnd"/>
+            <w:r>
+              <w:rPr>
+                <w:rFonts w:eastAsia="Times New Roman"/>
+                <w:b/>
+                <w:bCs/>
+                <w:color w:val="4E443C"/>
+                <w:sz w:val="24"/>
+                <w:szCs w:val="24"/>
+                <w:bdr w:val="none" w:sz="0" w:space="0" w:color="auto"/>
+                <w:shd w:val="clear" w:color="auto" w:fill="FCFCFA"/>
+                <w:lang w:val="en-US" w:eastAsia="en-US"/>
+              </w:rPr>
+              <w:t xml:space="preserve"> pull</w:t>
+            </w:r>
+            <w:r>
+              <w:rPr>
+                <w:rFonts w:eastAsia="Times New Roman"/>
+                <w:color w:val="4E443C"/>
+                <w:sz w:val="24"/>
+                <w:szCs w:val="24"/>
+                <w:bdr w:val="none" w:sz="0" w:space="0" w:color="auto"/>
+                <w:shd w:val="clear" w:color="auto" w:fill="FCFCFA"/>
+                <w:lang w:val="en-US" w:eastAsia="en-US"/>
+              </w:rPr>
+              <w:t> to incorporate changes from another repository and can be used by hand to merge changes from one branch into another.</w:t>
+            </w:r>
+          </w:p>
+          <w:p>
+            <w:pPr>
+              <w:rPr>
+                <w:rFonts w:eastAsia="Times New Roman"/>
+                <w:color w:val="4E443C"/>
+                <w:sz w:val="24"/>
+                <w:szCs w:val="24"/>
+                <w:bdr w:val="none" w:sz="0" w:space="0" w:color="auto"/>
+                <w:shd w:val="clear" w:color="auto" w:fill="FCFCFA"/>
+                <w:lang w:val="en-US" w:eastAsia="en-US"/>
+              </w:rPr>
+            </w:pPr>
+          </w:p>
+        </w:tc>
+        <w:tc>
+          <w:tcPr>
+            <w:tcW w:w="3787" w:type="dxa"/>
+          </w:tcPr>
+          <w:p>
+            <w:pPr>
+              <w:rPr>
+                <w:sz w:val="24"/>
+                <w:szCs w:val="24"/>
+              </w:rPr>
+            </w:pPr>
+            <w:r>
+              <w:rPr>
+                <w:sz w:val="24"/>
+                <w:szCs w:val="24"/>
+              </w:rPr>
+              <w:t xml:space="preserve">git </w:t>
+            </w:r>
+            <w:proofErr w:type="spellStart"/>
+            <w:r>
+              <w:rPr>
+                <w:sz w:val="24"/>
+                <w:szCs w:val="24"/>
+              </w:rPr>
+              <w:t>merge</w:t>
+            </w:r>
+            <w:proofErr w:type="spellEnd"/>
+            <w:r>
+              <w:rPr>
+                <w:sz w:val="24"/>
+                <w:szCs w:val="24"/>
+              </w:rPr>
+              <w:t xml:space="preserve"> --</w:t>
+            </w:r>
+            <w:proofErr w:type="spellStart"/>
+            <w:r>
+              <w:rPr>
+                <w:sz w:val="24"/>
+                <w:szCs w:val="24"/>
+              </w:rPr>
+              <w:t>abort</w:t>
+            </w:r>
+            <w:proofErr w:type="spellEnd"/>
+            <w:r>
+              <w:rPr>
+                <w:sz w:val="24"/>
+                <w:szCs w:val="24"/>
+              </w:rPr>
+              <w:t xml:space="preserve"> # </w:t>
+            </w:r>
+            <w:proofErr w:type="spellStart"/>
+            <w:r>
+              <w:rPr>
+                <w:sz w:val="24"/>
+                <w:szCs w:val="24"/>
+              </w:rPr>
+              <w:t>delete</w:t>
+            </w:r>
+            <w:proofErr w:type="spellEnd"/>
+            <w:r>
+              <w:rPr>
+                <w:sz w:val="24"/>
+                <w:szCs w:val="24"/>
+              </w:rPr>
+              <w:t xml:space="preserve"> </w:t>
+            </w:r>
+            <w:proofErr w:type="spellStart"/>
+            <w:r>
+              <w:rPr>
+                <w:sz w:val="24"/>
+                <w:szCs w:val="24"/>
+              </w:rPr>
+              <w:t>previous</w:t>
+            </w:r>
+            <w:proofErr w:type="spellEnd"/>
+            <w:r>
+              <w:rPr>
+                <w:sz w:val="24"/>
+                <w:szCs w:val="24"/>
+              </w:rPr>
+              <w:t xml:space="preserve"> </w:t>
+            </w:r>
+            <w:proofErr w:type="spellStart"/>
+            <w:r>
+              <w:rPr>
+                <w:sz w:val="24"/>
+                <w:szCs w:val="24"/>
+              </w:rPr>
+              <w:t>merge</w:t>
+            </w:r>
+            <w:proofErr w:type="spellEnd"/>
+            <w:r>
+              <w:rPr>
+                <w:sz w:val="24"/>
+                <w:szCs w:val="24"/>
+              </w:rPr>
+              <w:t xml:space="preserve"> </w:t>
+            </w:r>
+            <w:proofErr w:type="spellStart"/>
+            <w:r>
+              <w:rPr>
+                <w:sz w:val="24"/>
+                <w:szCs w:val="24"/>
+              </w:rPr>
+              <w:t>done</w:t>
+            </w:r>
+            <w:proofErr w:type="spellEnd"/>
+            <w:r>
+              <w:rPr>
+                <w:sz w:val="24"/>
+                <w:szCs w:val="24"/>
+              </w:rPr>
+              <w:t xml:space="preserve"> by git pull</w:t>
+            </w:r>
+          </w:p>
+          <w:p>
+            <w:pPr>
+              <w:rPr>
+                <w:sz w:val="24"/>
+                <w:szCs w:val="24"/>
+              </w:rPr>
+            </w:pPr>
+            <w:r>
+              <w:rPr>
+                <w:sz w:val="24"/>
+                <w:szCs w:val="24"/>
+              </w:rPr>
+              <w:t xml:space="preserve">git </w:t>
+            </w:r>
+            <w:proofErr w:type="spellStart"/>
+            <w:r>
+              <w:rPr>
+                <w:sz w:val="24"/>
+                <w:szCs w:val="24"/>
+              </w:rPr>
+              <w:t>merge</w:t>
+            </w:r>
+            <w:proofErr w:type="spellEnd"/>
+            <w:r>
+              <w:rPr>
+                <w:sz w:val="24"/>
+                <w:szCs w:val="24"/>
+              </w:rPr>
+              <w:t xml:space="preserve"> </w:t>
+            </w:r>
+            <w:proofErr w:type="spellStart"/>
+            <w:r>
+              <w:rPr>
+                <w:sz w:val="24"/>
+                <w:szCs w:val="24"/>
+              </w:rPr>
+              <w:t>origin</w:t>
+            </w:r>
+            <w:proofErr w:type="spellEnd"/>
+            <w:r>
+              <w:rPr>
+                <w:sz w:val="24"/>
+                <w:szCs w:val="24"/>
+              </w:rPr>
+              <w:t xml:space="preserve">/master # </w:t>
+            </w:r>
+            <w:proofErr w:type="spellStart"/>
+            <w:r>
+              <w:rPr>
+                <w:sz w:val="24"/>
+                <w:szCs w:val="24"/>
+              </w:rPr>
+              <w:t>merges</w:t>
+            </w:r>
+            <w:proofErr w:type="spellEnd"/>
+            <w:r>
+              <w:rPr>
+                <w:sz w:val="24"/>
+                <w:szCs w:val="24"/>
+              </w:rPr>
+              <w:t xml:space="preserve"> </w:t>
+            </w:r>
+            <w:proofErr w:type="spellStart"/>
+            <w:r>
+              <w:rPr>
+                <w:sz w:val="24"/>
+                <w:szCs w:val="24"/>
+              </w:rPr>
+              <w:t>origin</w:t>
+            </w:r>
+            <w:proofErr w:type="spellEnd"/>
+            <w:r>
+              <w:rPr>
+                <w:sz w:val="24"/>
+                <w:szCs w:val="24"/>
+              </w:rPr>
+              <w:t xml:space="preserve"> and master</w:t>
+            </w:r>
+          </w:p>
+        </w:tc>
+      </w:tr>
+      <w:tr>
+        <w:tc>
+          <w:tcPr>
+            <w:tcW w:w="2838" w:type="dxa"/>
+          </w:tcPr>
+          <w:p>
+            <w:pPr>
+              <w:rPr>
+                <w:sz w:val="24"/>
+                <w:szCs w:val="24"/>
+              </w:rPr>
+            </w:pPr>
+            <w:r>
+              <w:rPr>
+                <w:sz w:val="24"/>
+                <w:szCs w:val="24"/>
+              </w:rPr>
+              <w:t>config</w:t>
+            </w:r>
+          </w:p>
+        </w:tc>
+        <w:tc>
+          <w:tcPr>
+            <w:tcW w:w="2839" w:type="dxa"/>
+          </w:tcPr>
+          <w:p>
+            <w:pPr>
+              <w:rPr>
+                <w:rFonts w:eastAsia="Times New Roman"/>
+                <w:color w:val="4E443C"/>
+                <w:sz w:val="24"/>
+                <w:szCs w:val="24"/>
+                <w:bdr w:val="none" w:sz="0" w:space="0" w:color="auto"/>
+                <w:shd w:val="clear" w:color="auto" w:fill="FCFCFA"/>
+                <w:lang w:val="en-US" w:eastAsia="en-US"/>
+              </w:rPr>
+            </w:pPr>
+            <w:r>
+              <w:rPr>
+                <w:rFonts w:eastAsia="Times New Roman"/>
+                <w:color w:val="4E443C"/>
+                <w:sz w:val="24"/>
+                <w:szCs w:val="24"/>
+                <w:bdr w:val="none" w:sz="0" w:space="0" w:color="auto"/>
+                <w:shd w:val="clear" w:color="auto" w:fill="FCFCFA"/>
+                <w:lang w:val="en-US" w:eastAsia="en-US"/>
+              </w:rPr>
+              <w:t>Allows to modify the configuration file</w:t>
+            </w:r>
+          </w:p>
+        </w:tc>
+        <w:tc>
+          <w:tcPr>
+            <w:tcW w:w="3787" w:type="dxa"/>
+          </w:tcPr>
+          <w:p>
+            <w:pPr>
+              <w:rPr>
+                <w:sz w:val="24"/>
+                <w:szCs w:val="24"/>
+              </w:rPr>
+            </w:pPr>
+            <w:r>
+              <w:rPr>
+                <w:sz w:val="24"/>
+                <w:szCs w:val="24"/>
+              </w:rPr>
+              <w:t>g</w:t>
+            </w:r>
+            <w:r>
+              <w:rPr>
+                <w:sz w:val="24"/>
+                <w:szCs w:val="24"/>
+              </w:rPr>
+              <w:t xml:space="preserve">it config –global </w:t>
+            </w:r>
+            <w:proofErr w:type="spellStart"/>
+            <w:r>
+              <w:rPr>
+                <w:sz w:val="24"/>
+                <w:szCs w:val="24"/>
+              </w:rPr>
+              <w:t>core.editor</w:t>
+            </w:r>
+            <w:proofErr w:type="spellEnd"/>
+            <w:r>
+              <w:rPr>
+                <w:sz w:val="24"/>
+                <w:szCs w:val="24"/>
+              </w:rPr>
+              <w:t xml:space="preserve"> </w:t>
+            </w:r>
+            <w:proofErr w:type="spellStart"/>
+            <w:r>
+              <w:rPr>
+                <w:sz w:val="24"/>
+                <w:szCs w:val="24"/>
+              </w:rPr>
+              <w:t>emacs</w:t>
+            </w:r>
+            <w:proofErr w:type="spellEnd"/>
+          </w:p>
+          <w:p>
+            <w:pPr>
+              <w:rPr>
+                <w:sz w:val="24"/>
+                <w:szCs w:val="24"/>
+              </w:rPr>
+            </w:pPr>
+            <w:r>
+              <w:rPr>
+                <w:sz w:val="24"/>
+                <w:szCs w:val="24"/>
+              </w:rPr>
+              <w:t xml:space="preserve">git config –l </w:t>
+            </w:r>
+          </w:p>
+          <w:p>
+            <w:pPr>
+              <w:rPr>
+                <w:sz w:val="24"/>
+                <w:szCs w:val="24"/>
+              </w:rPr>
+            </w:pPr>
+            <w:r>
+              <w:rPr>
+                <w:sz w:val="24"/>
+                <w:szCs w:val="24"/>
+              </w:rPr>
+              <w:t xml:space="preserve">git config --global  user.name </w:t>
+            </w:r>
+            <w:proofErr w:type="spellStart"/>
+            <w:r>
+              <w:rPr>
+                <w:sz w:val="24"/>
+                <w:szCs w:val="24"/>
+              </w:rPr>
+              <w:t>cavallaric</w:t>
+            </w:r>
+            <w:proofErr w:type="spellEnd"/>
+          </w:p>
+          <w:p>
+            <w:pPr>
+              <w:rPr>
+                <w:sz w:val="24"/>
+                <w:szCs w:val="24"/>
+              </w:rPr>
+            </w:pPr>
+            <w:r>
+              <w:rPr>
+                <w:sz w:val="24"/>
+                <w:szCs w:val="24"/>
+              </w:rPr>
+              <w:t xml:space="preserve">git config --global </w:t>
+            </w:r>
+            <w:proofErr w:type="spellStart"/>
+            <w:r>
+              <w:rPr>
+                <w:sz w:val="24"/>
+                <w:szCs w:val="24"/>
+              </w:rPr>
+              <w:t>user.email</w:t>
+            </w:r>
+            <w:proofErr w:type="spellEnd"/>
+            <w:r>
+              <w:rPr>
+                <w:sz w:val="24"/>
+                <w:szCs w:val="24"/>
+              </w:rPr>
+              <w:t xml:space="preserve"> cavallaric@yahoo.com</w:t>
+            </w:r>
+          </w:p>
+          <w:p>
+            <w:pPr>
+              <w:rPr>
+                <w:sz w:val="24"/>
+                <w:szCs w:val="24"/>
+              </w:rPr>
+            </w:pPr>
+          </w:p>
+        </w:tc>
+      </w:tr>
+      <w:tr>
+        <w:tc>
+          <w:tcPr>
+            <w:tcW w:w="2838" w:type="dxa"/>
+          </w:tcPr>
+          <w:p>
+            <w:pPr>
+              <w:rPr>
+                <w:sz w:val="24"/>
+                <w:szCs w:val="24"/>
+              </w:rPr>
+            </w:pPr>
+            <w:proofErr w:type="spellStart"/>
+            <w:r>
+              <w:rPr>
+                <w:sz w:val="24"/>
+                <w:szCs w:val="24"/>
+              </w:rPr>
+              <w:t>checkout</w:t>
+            </w:r>
+            <w:proofErr w:type="spellEnd"/>
+          </w:p>
+        </w:tc>
+        <w:tc>
+          <w:tcPr>
+            <w:tcW w:w="2839" w:type="dxa"/>
+          </w:tcPr>
+          <w:p>
+            <w:pPr>
+              <w:rPr>
+                <w:rFonts w:eastAsia="Times New Roman"/>
+                <w:color w:val="auto"/>
+                <w:sz w:val="24"/>
+                <w:szCs w:val="24"/>
+                <w:bdr w:val="none" w:sz="0" w:space="0" w:color="auto"/>
+                <w:lang w:val="en-US" w:eastAsia="en-US"/>
+              </w:rPr>
+            </w:pPr>
+            <w:r>
+              <w:rPr>
+                <w:rFonts w:eastAsia="Times New Roman"/>
+                <w:color w:val="4E443C"/>
+                <w:sz w:val="24"/>
+                <w:szCs w:val="24"/>
+                <w:bdr w:val="none" w:sz="0" w:space="0" w:color="auto"/>
+                <w:shd w:val="clear" w:color="auto" w:fill="FCFCFA"/>
+                <w:lang w:val="en-US" w:eastAsia="en-US"/>
+              </w:rPr>
+              <w:t xml:space="preserve">It allows to switch on a </w:t>
+            </w:r>
+            <w:r>
+              <w:rPr>
+                <w:rFonts w:eastAsia="Times New Roman"/>
+                <w:color w:val="FF0000"/>
+                <w:sz w:val="24"/>
+                <w:szCs w:val="24"/>
+                <w:bdr w:val="none" w:sz="0" w:space="0" w:color="auto"/>
+                <w:shd w:val="clear" w:color="auto" w:fill="FCFCFA"/>
+                <w:lang w:val="en-US" w:eastAsia="en-US"/>
+              </w:rPr>
+              <w:t>branch</w:t>
+            </w:r>
+            <w:r>
+              <w:rPr>
+                <w:rFonts w:eastAsia="Times New Roman"/>
+                <w:color w:val="4E443C"/>
+                <w:sz w:val="24"/>
+                <w:szCs w:val="24"/>
+                <w:bdr w:val="none" w:sz="0" w:space="0" w:color="auto"/>
+                <w:shd w:val="clear" w:color="auto" w:fill="FCFCFA"/>
+                <w:lang w:val="en-US" w:eastAsia="en-US"/>
+              </w:rPr>
+              <w:t xml:space="preserve">/earlier stage Local modifications to the files in the working tree are kept, </w:t>
+            </w:r>
+            <w:r>
+              <w:rPr>
+                <w:rFonts w:eastAsia="Times New Roman"/>
+                <w:color w:val="4E443C"/>
+                <w:sz w:val="24"/>
+                <w:szCs w:val="24"/>
+                <w:bdr w:val="none" w:sz="0" w:space="0" w:color="auto"/>
+                <w:shd w:val="clear" w:color="auto" w:fill="FCFCFA"/>
+                <w:lang w:val="en-US" w:eastAsia="en-US"/>
+              </w:rPr>
+              <w:lastRenderedPageBreak/>
+              <w:t>so that they can be committed to the </w:t>
+            </w:r>
+            <w:r>
+              <w:rPr>
+                <w:rFonts w:eastAsia="Times New Roman"/>
+                <w:color w:val="FF0000"/>
+                <w:sz w:val="24"/>
+                <w:szCs w:val="24"/>
+                <w:bdr w:val="none" w:sz="0" w:space="0" w:color="auto"/>
+                <w:shd w:val="clear" w:color="auto" w:fill="FCFCFA"/>
+                <w:lang w:val="en-US" w:eastAsia="en-US"/>
+              </w:rPr>
+              <w:t>branch</w:t>
+            </w:r>
+            <w:r>
+              <w:rPr>
+                <w:rFonts w:eastAsia="Times New Roman"/>
+                <w:color w:val="4E443C"/>
+                <w:sz w:val="24"/>
+                <w:szCs w:val="24"/>
+                <w:bdr w:val="none" w:sz="0" w:space="0" w:color="auto"/>
+                <w:shd w:val="clear" w:color="auto" w:fill="FCFCFA"/>
+                <w:lang w:val="en-US" w:eastAsia="en-US"/>
+              </w:rPr>
+              <w:t xml:space="preserve"> </w:t>
+            </w:r>
+          </w:p>
+          <w:p>
+            <w:pPr>
+              <w:rPr>
+                <w:rFonts w:eastAsia="Times New Roman"/>
+                <w:color w:val="4E443C"/>
+                <w:sz w:val="24"/>
+                <w:szCs w:val="24"/>
+                <w:bdr w:val="none" w:sz="0" w:space="0" w:color="auto"/>
+                <w:shd w:val="clear" w:color="auto" w:fill="FCFCFA"/>
+                <w:lang w:val="en-US" w:eastAsia="en-US"/>
+              </w:rPr>
+            </w:pPr>
+          </w:p>
+        </w:tc>
+        <w:tc>
+          <w:tcPr>
+            <w:tcW w:w="3787" w:type="dxa"/>
+          </w:tcPr>
+          <w:p>
+            <w:pPr>
+              <w:rPr>
+                <w:sz w:val="24"/>
+                <w:szCs w:val="24"/>
+              </w:rPr>
+            </w:pPr>
+            <w:r>
+              <w:rPr>
+                <w:sz w:val="24"/>
+                <w:szCs w:val="24"/>
+              </w:rPr>
+              <w:lastRenderedPageBreak/>
+              <w:t>g</w:t>
+            </w:r>
+            <w:r>
+              <w:rPr>
+                <w:sz w:val="24"/>
+                <w:szCs w:val="24"/>
+              </w:rPr>
+              <w:t xml:space="preserve">it </w:t>
+            </w:r>
+            <w:proofErr w:type="spellStart"/>
+            <w:r>
+              <w:rPr>
+                <w:sz w:val="24"/>
+                <w:szCs w:val="24"/>
+              </w:rPr>
+              <w:t>checkout</w:t>
+            </w:r>
+            <w:proofErr w:type="spellEnd"/>
+            <w:r>
+              <w:rPr>
+                <w:sz w:val="24"/>
+                <w:szCs w:val="24"/>
+              </w:rPr>
+              <w:t xml:space="preserve"> </w:t>
+            </w:r>
+            <w:proofErr w:type="spellStart"/>
+            <w:r>
+              <w:rPr>
+                <w:sz w:val="24"/>
+                <w:szCs w:val="24"/>
+              </w:rPr>
+              <w:t>sha_of_the_stage</w:t>
+            </w:r>
+            <w:proofErr w:type="spellEnd"/>
+            <w:r>
+              <w:rPr>
+                <w:sz w:val="24"/>
+                <w:szCs w:val="24"/>
+              </w:rPr>
+              <w:t xml:space="preserve"> # 6ed7eb9</w:t>
+            </w:r>
+          </w:p>
+          <w:p>
+            <w:pPr>
+              <w:rPr>
+                <w:sz w:val="24"/>
+                <w:szCs w:val="24"/>
+              </w:rPr>
+            </w:pPr>
+            <w:r>
+              <w:rPr>
+                <w:sz w:val="24"/>
+                <w:szCs w:val="24"/>
+              </w:rPr>
+              <w:t xml:space="preserve">git </w:t>
+            </w:r>
+            <w:proofErr w:type="spellStart"/>
+            <w:r>
+              <w:rPr>
+                <w:sz w:val="24"/>
+                <w:szCs w:val="24"/>
+              </w:rPr>
+              <w:t>checkout</w:t>
+            </w:r>
+            <w:proofErr w:type="spellEnd"/>
+            <w:r>
+              <w:rPr>
+                <w:sz w:val="24"/>
+                <w:szCs w:val="24"/>
+              </w:rPr>
+              <w:t xml:space="preserve"> master # go back to master</w:t>
+            </w:r>
+          </w:p>
+        </w:tc>
+      </w:tr>
+      <w:tr>
+        <w:tc>
+          <w:tcPr>
+            <w:tcW w:w="2838" w:type="dxa"/>
+          </w:tcPr>
+          <w:p>
+            <w:pPr>
+              <w:rPr>
+                <w:sz w:val="24"/>
+                <w:szCs w:val="24"/>
+              </w:rPr>
+            </w:pPr>
+          </w:p>
+        </w:tc>
+        <w:tc>
+          <w:tcPr>
+            <w:tcW w:w="2839" w:type="dxa"/>
+          </w:tcPr>
+          <w:p>
+            <w:pPr>
+              <w:rPr>
+                <w:rFonts w:eastAsia="Times New Roman"/>
+                <w:color w:val="4E443C"/>
+                <w:sz w:val="24"/>
+                <w:szCs w:val="24"/>
+                <w:bdr w:val="none" w:sz="0" w:space="0" w:color="auto"/>
+                <w:shd w:val="clear" w:color="auto" w:fill="FCFCFA"/>
+                <w:lang w:val="en-US" w:eastAsia="en-US"/>
+              </w:rPr>
+            </w:pPr>
+          </w:p>
+        </w:tc>
+        <w:tc>
+          <w:tcPr>
+            <w:tcW w:w="3787" w:type="dxa"/>
+          </w:tcPr>
+          <w:p>
+            <w:pPr>
+              <w:rPr>
+                <w:sz w:val="24"/>
+                <w:szCs w:val="24"/>
+              </w:rPr>
+            </w:pPr>
+            <w:r>
+              <w:rPr>
+                <w:sz w:val="24"/>
+                <w:szCs w:val="24"/>
+              </w:rPr>
+              <w:t>.</w:t>
+            </w:r>
+            <w:proofErr w:type="spellStart"/>
+            <w:r>
+              <w:rPr>
+                <w:sz w:val="24"/>
+                <w:szCs w:val="24"/>
+              </w:rPr>
+              <w:t>gitignore</w:t>
+            </w:r>
+            <w:proofErr w:type="spellEnd"/>
+            <w:r>
+              <w:rPr>
+                <w:sz w:val="24"/>
+                <w:szCs w:val="24"/>
+              </w:rPr>
+              <w:t xml:space="preserve"> # </w:t>
+            </w:r>
+            <w:proofErr w:type="spellStart"/>
+            <w:r>
+              <w:rPr>
+                <w:sz w:val="24"/>
+                <w:szCs w:val="24"/>
+              </w:rPr>
+              <w:t>allow</w:t>
+            </w:r>
+            <w:proofErr w:type="spellEnd"/>
+            <w:r>
+              <w:rPr>
+                <w:sz w:val="24"/>
+                <w:szCs w:val="24"/>
+              </w:rPr>
+              <w:t xml:space="preserve"> to </w:t>
+            </w:r>
+            <w:proofErr w:type="spellStart"/>
+            <w:r>
+              <w:rPr>
+                <w:sz w:val="24"/>
+                <w:szCs w:val="24"/>
+              </w:rPr>
+              <w:t>add</w:t>
+            </w:r>
+            <w:proofErr w:type="spellEnd"/>
+            <w:r>
+              <w:rPr>
+                <w:sz w:val="24"/>
+                <w:szCs w:val="24"/>
+              </w:rPr>
+              <w:t xml:space="preserve"> </w:t>
+            </w:r>
+            <w:proofErr w:type="spellStart"/>
+            <w:r>
+              <w:rPr>
+                <w:sz w:val="24"/>
+                <w:szCs w:val="24"/>
+              </w:rPr>
+              <w:t>untracked</w:t>
+            </w:r>
+            <w:proofErr w:type="spellEnd"/>
+            <w:r>
+              <w:rPr>
+                <w:sz w:val="24"/>
+                <w:szCs w:val="24"/>
+              </w:rPr>
+              <w:t xml:space="preserve"> files, </w:t>
+            </w:r>
+            <w:proofErr w:type="spellStart"/>
+            <w:r>
+              <w:rPr>
+                <w:sz w:val="24"/>
+                <w:szCs w:val="24"/>
+              </w:rPr>
+              <w:t>like</w:t>
+            </w:r>
+            <w:proofErr w:type="spellEnd"/>
+            <w:r>
+              <w:rPr>
+                <w:sz w:val="24"/>
+                <w:szCs w:val="24"/>
+              </w:rPr>
+              <w:t xml:space="preserve"> .</w:t>
+            </w:r>
+            <w:proofErr w:type="spellStart"/>
+            <w:r>
+              <w:rPr>
+                <w:sz w:val="24"/>
+                <w:szCs w:val="24"/>
+              </w:rPr>
+              <w:t>pyc</w:t>
+            </w:r>
+            <w:proofErr w:type="spellEnd"/>
+            <w:r>
+              <w:rPr>
+                <w:sz w:val="24"/>
+                <w:szCs w:val="24"/>
+              </w:rPr>
+              <w:t xml:space="preserve"> in python </w:t>
+            </w:r>
+            <w:proofErr w:type="spellStart"/>
+            <w:r>
+              <w:rPr>
+                <w:sz w:val="24"/>
+                <w:szCs w:val="24"/>
+              </w:rPr>
+              <w:t>etc</w:t>
+            </w:r>
+            <w:proofErr w:type="spellEnd"/>
           </w:p>
         </w:tc>
       </w:tr>
@@ -978,60 +2747,6 @@
       <w:r>
         <w:rPr>
           <w:b/>
-          <w:color w:val="FF0000"/>
-          <w:sz w:val="24"/>
-          <w:szCs w:val="24"/>
-        </w:rPr>
-        <w:t xml:space="preserve">Memo </w:t>
-      </w:r>
-      <w:r>
-        <w:rPr>
-          <w:b/>
-          <w:color w:val="FF0000"/>
-          <w:sz w:val="24"/>
-          <w:szCs w:val="24"/>
-        </w:rPr>
-        <w:t xml:space="preserve">GIT </w:t>
-      </w:r>
-      <w:proofErr w:type="spellStart"/>
-      <w:r>
-        <w:rPr>
-          <w:b/>
-          <w:color w:val="FF0000"/>
-          <w:sz w:val="24"/>
-          <w:szCs w:val="24"/>
-        </w:rPr>
-        <w:t>commands</w:t>
-      </w:r>
-      <w:proofErr w:type="spellEnd"/>
-      <w:r>
-        <w:rPr>
-          <w:b/>
-          <w:color w:val="FF0000"/>
-          <w:sz w:val="24"/>
-          <w:szCs w:val="24"/>
-        </w:rPr>
-        <w:t> : DATA +8</w:t>
-      </w:r>
-      <w:r>
-        <w:rPr>
-          <w:b/>
-          <w:sz w:val="24"/>
-          <w:szCs w:val="24"/>
-        </w:rPr>
-        <w:t xml:space="preserve"> </w:t>
-      </w:r>
-      <w:r>
-        <w:rPr>
-          <w:b/>
-          <w:sz w:val="24"/>
-          <w:szCs w:val="24"/>
-        </w:rPr>
-        <w:tab/>
-      </w:r>
-      <w:r>
-        <w:rPr>
-          <w:b/>
           <w:sz w:val="24"/>
           <w:szCs w:val="24"/>
         </w:rPr>
@@ -1108,7 +2823,6 @@
           <w:sz w:val="24"/>
           <w:szCs w:val="24"/>
         </w:rPr>
-        <w:lastRenderedPageBreak/>
         <w:t>Installation</w:t>
       </w:r>
     </w:p>
@@ -1306,7 +3020,7 @@
         </w:rPr>
         <w:t xml:space="preserve"> </w:t>
       </w:r>
-      <w:hyperlink r:id="rId7" w:history="1">
+      <w:hyperlink r:id="rId8" w:history="1">
         <w:r>
           <w:rPr>
             <w:rStyle w:val="Hyperlink"/>
@@ -1400,7 +3114,7 @@
         </w:rPr>
         <w:t xml:space="preserve"> </w:t>
       </w:r>
-      <w:hyperlink r:id="rId8" w:history="1">
+      <w:hyperlink r:id="rId9" w:history="1">
         <w:r>
           <w:rPr>
             <w:rStyle w:val="Hyperlink"/>
@@ -1678,7 +3392,6 @@
           <w:lang w:val="en-US" w:eastAsia="en-US"/>
         </w:rPr>
       </w:pPr>
-      <w:bookmarkStart w:id="0" w:name="_GoBack"/>
       <w:r>
         <w:rPr>
           <w:rFonts w:eastAsia="Times New Roman"/>
@@ -1691,7 +3404,6 @@
         <w:t>https://git-scm.com/about</w:t>
       </w:r>
     </w:p>
-    <w:bookmarkEnd w:id="0"/>
     <w:p>
       <w:pPr>
         <w:pStyle w:val="ListParagraph"/>
@@ -1760,7 +3472,7 @@
           <w:szCs w:val="24"/>
         </w:rPr>
       </w:pPr>
-      <w:hyperlink r:id="rId9" w:history="1">
+      <w:hyperlink r:id="rId10" w:history="1">
         <w:r>
           <w:rPr>
             <w:rStyle w:val="Hyperlink"/>
@@ -1810,7 +3522,8 @@
       <w:pPr>
         <w:rPr>
           <w:rFonts w:eastAsia="Times New Roman"/>
-          <w:color w:val="auto"/>
+          <w:color w:val="252525"/>
+          <w:spacing w:val="9"/>
           <w:sz w:val="24"/>
           <w:szCs w:val="24"/>
           <w:bdr w:val="none" w:sz="0" w:space="0" w:color="auto"/>
@@ -1867,9 +3580,8 @@
           <w:bdr w:val="none" w:sz="0" w:space="0" w:color="auto"/>
           <w:lang w:val="en-US" w:eastAsia="en-US"/>
         </w:rPr>
-        <w:t xml:space="preserve"> is a cloud-based hosting service that lets you manage </w:t>
-      </w:r>
-      <w:proofErr w:type="spellStart"/>
+        <w:t xml:space="preserve"> is a cloud-based hosting service</w:t>
+      </w:r>
       <w:r>
         <w:rPr>
           <w:rFonts w:eastAsia="Times New Roman"/>
@@ -1880,9 +3592,9 @@
           <w:bdr w:val="none" w:sz="0" w:space="0" w:color="auto"/>
           <w:lang w:val="en-US" w:eastAsia="en-US"/>
         </w:rPr>
-        <w:t>Git</w:t>
-      </w:r>
-      <w:proofErr w:type="spellEnd"/>
+        <w:t>/</w:t>
+      </w:r>
+      <w:proofErr w:type="spellStart"/>
       <w:r>
         <w:rPr>
           <w:rFonts w:eastAsia="Times New Roman"/>
@@ -1893,9 +3605,9 @@
           <w:bdr w:val="none" w:sz="0" w:space="0" w:color="auto"/>
           <w:lang w:val="en-US" w:eastAsia="en-US"/>
         </w:rPr>
-        <w:t xml:space="preserve"> repositories. If you have open-source projects that use </w:t>
-      </w:r>
-      <w:proofErr w:type="spellStart"/>
+        <w:t>plateform</w:t>
+      </w:r>
+      <w:proofErr w:type="spellEnd"/>
       <w:r>
         <w:rPr>
           <w:rFonts w:eastAsia="Times New Roman"/>
@@ -1906,9 +3618,9 @@
           <w:bdr w:val="none" w:sz="0" w:space="0" w:color="auto"/>
           <w:lang w:val="en-US" w:eastAsia="en-US"/>
         </w:rPr>
-        <w:t>Git</w:t>
-      </w:r>
-      <w:proofErr w:type="spellEnd"/>
+        <w:t xml:space="preserve"> that lets you manage </w:t>
+      </w:r>
+      <w:proofErr w:type="spellStart"/>
       <w:r>
         <w:rPr>
           <w:rFonts w:eastAsia="Times New Roman"/>
@@ -1919,9 +3631,9 @@
           <w:bdr w:val="none" w:sz="0" w:space="0" w:color="auto"/>
           <w:lang w:val="en-US" w:eastAsia="en-US"/>
         </w:rPr>
-        <w:t xml:space="preserve">, then </w:t>
-      </w:r>
-      <w:proofErr w:type="spellStart"/>
+        <w:t>Git</w:t>
+      </w:r>
+      <w:proofErr w:type="spellEnd"/>
       <w:r>
         <w:rPr>
           <w:rFonts w:eastAsia="Times New Roman"/>
@@ -1932,9 +3644,8 @@
           <w:bdr w:val="none" w:sz="0" w:space="0" w:color="auto"/>
           <w:lang w:val="en-US" w:eastAsia="en-US"/>
         </w:rPr>
-        <w:t>GitHub</w:t>
-      </w:r>
-      <w:proofErr w:type="spellEnd"/>
+        <w:t xml:space="preserve"> repositories</w:t>
+      </w:r>
       <w:r>
         <w:rPr>
           <w:rFonts w:eastAsia="Times New Roman"/>
@@ -1945,8 +3656,484 @@
           <w:bdr w:val="none" w:sz="0" w:space="0" w:color="auto"/>
           <w:lang w:val="en-US" w:eastAsia="en-US"/>
         </w:rPr>
+        <w:t>/projects</w:t>
+      </w:r>
+      <w:r>
+        <w:rPr>
+          <w:rFonts w:eastAsia="Times New Roman"/>
+          <w:color w:val="252525"/>
+          <w:spacing w:val="9"/>
+          <w:sz w:val="24"/>
+          <w:szCs w:val="24"/>
+          <w:bdr w:val="none" w:sz="0" w:space="0" w:color="auto"/>
+          <w:lang w:val="en-US" w:eastAsia="en-US"/>
+        </w:rPr>
+        <w:t xml:space="preserve">. If you have open-source projects that use </w:t>
+      </w:r>
+      <w:proofErr w:type="spellStart"/>
+      <w:r>
+        <w:rPr>
+          <w:rFonts w:eastAsia="Times New Roman"/>
+          <w:color w:val="252525"/>
+          <w:spacing w:val="9"/>
+          <w:sz w:val="24"/>
+          <w:szCs w:val="24"/>
+          <w:bdr w:val="none" w:sz="0" w:space="0" w:color="auto"/>
+          <w:lang w:val="en-US" w:eastAsia="en-US"/>
+        </w:rPr>
+        <w:t>Git</w:t>
+      </w:r>
+      <w:proofErr w:type="spellEnd"/>
+      <w:r>
+        <w:rPr>
+          <w:rFonts w:eastAsia="Times New Roman"/>
+          <w:color w:val="252525"/>
+          <w:spacing w:val="9"/>
+          <w:sz w:val="24"/>
+          <w:szCs w:val="24"/>
+          <w:bdr w:val="none" w:sz="0" w:space="0" w:color="auto"/>
+          <w:lang w:val="en-US" w:eastAsia="en-US"/>
+        </w:rPr>
+        <w:t xml:space="preserve">, then </w:t>
+      </w:r>
+      <w:proofErr w:type="spellStart"/>
+      <w:r>
+        <w:rPr>
+          <w:rFonts w:eastAsia="Times New Roman"/>
+          <w:color w:val="252525"/>
+          <w:spacing w:val="9"/>
+          <w:sz w:val="24"/>
+          <w:szCs w:val="24"/>
+          <w:bdr w:val="none" w:sz="0" w:space="0" w:color="auto"/>
+          <w:lang w:val="en-US" w:eastAsia="en-US"/>
+        </w:rPr>
+        <w:t>GitHub</w:t>
+      </w:r>
+      <w:proofErr w:type="spellEnd"/>
+      <w:r>
+        <w:rPr>
+          <w:rFonts w:eastAsia="Times New Roman"/>
+          <w:color w:val="252525"/>
+          <w:spacing w:val="9"/>
+          <w:sz w:val="24"/>
+          <w:szCs w:val="24"/>
+          <w:bdr w:val="none" w:sz="0" w:space="0" w:color="auto"/>
+          <w:lang w:val="en-US" w:eastAsia="en-US"/>
+        </w:rPr>
         <w:t xml:space="preserve"> is designed to help you better manage them.</w:t>
       </w:r>
+    </w:p>
+    <w:p>
+      <w:pPr>
+        <w:rPr>
+          <w:rFonts w:eastAsia="Times New Roman"/>
+          <w:color w:val="252525"/>
+          <w:spacing w:val="9"/>
+          <w:sz w:val="24"/>
+          <w:szCs w:val="24"/>
+          <w:bdr w:val="none" w:sz="0" w:space="0" w:color="auto"/>
+          <w:lang w:val="en-US" w:eastAsia="en-US"/>
+        </w:rPr>
+      </w:pPr>
+    </w:p>
+    <w:p>
+      <w:pPr>
+        <w:rPr>
+          <w:rFonts w:eastAsia="Times New Roman"/>
+          <w:b/>
+          <w:color w:val="auto"/>
+          <w:spacing w:val="9"/>
+          <w:sz w:val="24"/>
+          <w:szCs w:val="24"/>
+          <w:bdr w:val="none" w:sz="0" w:space="0" w:color="auto"/>
+          <w:lang w:val="en-US" w:eastAsia="en-US"/>
+        </w:rPr>
+      </w:pPr>
+      <w:r>
+        <w:rPr>
+          <w:rFonts w:eastAsia="Times New Roman"/>
+          <w:b/>
+          <w:color w:val="auto"/>
+          <w:spacing w:val="9"/>
+          <w:sz w:val="24"/>
+          <w:szCs w:val="24"/>
+          <w:bdr w:val="none" w:sz="0" w:space="0" w:color="auto"/>
+          <w:lang w:val="en-US" w:eastAsia="en-US"/>
+        </w:rPr>
+        <w:t xml:space="preserve">Alternatives to </w:t>
+      </w:r>
+      <w:proofErr w:type="spellStart"/>
+      <w:r>
+        <w:rPr>
+          <w:rFonts w:eastAsia="Times New Roman"/>
+          <w:b/>
+          <w:color w:val="auto"/>
+          <w:spacing w:val="9"/>
+          <w:sz w:val="24"/>
+          <w:szCs w:val="24"/>
+          <w:bdr w:val="none" w:sz="0" w:space="0" w:color="auto"/>
+          <w:lang w:val="en-US" w:eastAsia="en-US"/>
+        </w:rPr>
+        <w:t>GitHub</w:t>
+      </w:r>
+      <w:proofErr w:type="spellEnd"/>
+      <w:r>
+        <w:rPr>
+          <w:rFonts w:eastAsia="Times New Roman"/>
+          <w:b/>
+          <w:color w:val="auto"/>
+          <w:spacing w:val="9"/>
+          <w:sz w:val="24"/>
+          <w:szCs w:val="24"/>
+          <w:bdr w:val="none" w:sz="0" w:space="0" w:color="auto"/>
+          <w:lang w:val="en-US" w:eastAsia="en-US"/>
+        </w:rPr>
+        <w:t xml:space="preserve"> to host your open source projects</w:t>
+      </w:r>
+    </w:p>
+    <w:p>
+      <w:pPr>
+        <w:rPr>
+          <w:rFonts w:eastAsia="Times New Roman"/>
+          <w:color w:val="333333"/>
+          <w:sz w:val="24"/>
+          <w:szCs w:val="24"/>
+          <w:bdr w:val="none" w:sz="0" w:space="0" w:color="auto"/>
+          <w:shd w:val="clear" w:color="auto" w:fill="FFFFFF"/>
+          <w:lang w:val="en-US" w:eastAsia="en-US"/>
+        </w:rPr>
+      </w:pPr>
+      <w:proofErr w:type="spellStart"/>
+      <w:r>
+        <w:rPr>
+          <w:rFonts w:eastAsia="Times New Roman"/>
+          <w:b/>
+          <w:color w:val="auto"/>
+          <w:spacing w:val="9"/>
+          <w:sz w:val="24"/>
+          <w:szCs w:val="24"/>
+          <w:bdr w:val="none" w:sz="0" w:space="0" w:color="auto"/>
+          <w:lang w:val="en-US" w:eastAsia="en-US"/>
+        </w:rPr>
+        <w:t>GitLab</w:t>
+      </w:r>
+      <w:proofErr w:type="spellEnd"/>
+      <w:r>
+        <w:rPr>
+          <w:rFonts w:eastAsia="Times New Roman"/>
+          <w:b/>
+          <w:color w:val="auto"/>
+          <w:spacing w:val="9"/>
+          <w:sz w:val="24"/>
+          <w:szCs w:val="24"/>
+          <w:bdr w:val="none" w:sz="0" w:space="0" w:color="auto"/>
+          <w:lang w:val="en-US" w:eastAsia="en-US"/>
+        </w:rPr>
+        <w:t xml:space="preserve">: </w:t>
+      </w:r>
+      <w:r>
+        <w:rPr>
+          <w:rFonts w:eastAsia="Times New Roman"/>
+          <w:color w:val="333333"/>
+          <w:sz w:val="24"/>
+          <w:szCs w:val="24"/>
+          <w:bdr w:val="none" w:sz="0" w:space="0" w:color="auto"/>
+          <w:shd w:val="clear" w:color="auto" w:fill="FFFFFF"/>
+          <w:lang w:val="en-US" w:eastAsia="en-US"/>
+        </w:rPr>
+        <w:t xml:space="preserve">open source software. You can download and install it on your own server (you are not obliged to use the Microsoft server, like in </w:t>
+      </w:r>
+      <w:proofErr w:type="spellStart"/>
+      <w:r>
+        <w:rPr>
+          <w:rFonts w:eastAsia="Times New Roman"/>
+          <w:color w:val="333333"/>
+          <w:sz w:val="24"/>
+          <w:szCs w:val="24"/>
+          <w:bdr w:val="none" w:sz="0" w:space="0" w:color="auto"/>
+          <w:shd w:val="clear" w:color="auto" w:fill="FFFFFF"/>
+          <w:lang w:val="en-US" w:eastAsia="en-US"/>
+        </w:rPr>
+        <w:t>GitHub</w:t>
+      </w:r>
+      <w:proofErr w:type="spellEnd"/>
+      <w:r>
+        <w:rPr>
+          <w:rFonts w:eastAsia="Times New Roman"/>
+          <w:color w:val="333333"/>
+          <w:sz w:val="24"/>
+          <w:szCs w:val="24"/>
+          <w:bdr w:val="none" w:sz="0" w:space="0" w:color="auto"/>
+          <w:shd w:val="clear" w:color="auto" w:fill="FFFFFF"/>
+          <w:lang w:val="en-US" w:eastAsia="en-US"/>
+        </w:rPr>
+        <w:t>), not very expensive</w:t>
+      </w:r>
+    </w:p>
+    <w:p>
+      <w:pPr>
+        <w:rPr>
+          <w:rFonts w:eastAsia="Times New Roman"/>
+          <w:color w:val="333333"/>
+          <w:sz w:val="24"/>
+          <w:szCs w:val="24"/>
+          <w:shd w:val="clear" w:color="auto" w:fill="FFFFFF"/>
+        </w:rPr>
+      </w:pPr>
+      <w:r>
+        <w:rPr>
+          <w:rFonts w:eastAsia="Times New Roman"/>
+          <w:b/>
+          <w:sz w:val="24"/>
+          <w:szCs w:val="24"/>
+        </w:rPr>
+        <w:fldChar w:fldCharType="begin"/>
+      </w:r>
+      <w:r>
+        <w:rPr>
+          <w:rFonts w:eastAsia="Times New Roman"/>
+          <w:b/>
+          <w:sz w:val="24"/>
+          <w:szCs w:val="24"/>
+        </w:rPr>
+        <w:instrText xml:space="preserve"> HYPERLINK "https://bitbucket.org/product" \t "_blank" </w:instrText>
+      </w:r>
+      <w:r>
+        <w:rPr>
+          <w:rFonts w:eastAsia="Times New Roman"/>
+          <w:b/>
+          <w:sz w:val="24"/>
+          <w:szCs w:val="24"/>
+        </w:rPr>
+      </w:r>
+      <w:r>
+        <w:rPr>
+          <w:rFonts w:eastAsia="Times New Roman"/>
+          <w:b/>
+          <w:sz w:val="24"/>
+          <w:szCs w:val="24"/>
+        </w:rPr>
+        <w:fldChar w:fldCharType="separate"/>
+      </w:r>
+      <w:proofErr w:type="spellStart"/>
+      <w:r>
+        <w:rPr>
+          <w:rStyle w:val="Hyperlink"/>
+          <w:rFonts w:eastAsia="Times New Roman"/>
+          <w:b/>
+          <w:color w:val="333333"/>
+          <w:sz w:val="24"/>
+          <w:szCs w:val="24"/>
+          <w:u w:val="none"/>
+          <w:shd w:val="clear" w:color="auto" w:fill="FFFFFF"/>
+        </w:rPr>
+        <w:t>BitBucket</w:t>
+      </w:r>
+      <w:proofErr w:type="spellEnd"/>
+      <w:r>
+        <w:rPr>
+          <w:rFonts w:eastAsia="Times New Roman"/>
+          <w:b/>
+          <w:sz w:val="24"/>
+          <w:szCs w:val="24"/>
+        </w:rPr>
+        <w:fldChar w:fldCharType="end"/>
+      </w:r>
+      <w:r>
+        <w:rPr>
+          <w:rFonts w:eastAsia="Times New Roman"/>
+          <w:b/>
+          <w:color w:val="333333"/>
+          <w:sz w:val="24"/>
+          <w:szCs w:val="24"/>
+          <w:shd w:val="clear" w:color="auto" w:fill="FFFFFF"/>
+        </w:rPr>
+        <w:t> </w:t>
+      </w:r>
+      <w:proofErr w:type="spellStart"/>
+      <w:r>
+        <w:rPr>
+          <w:rFonts w:eastAsia="Times New Roman"/>
+          <w:color w:val="333333"/>
+          <w:sz w:val="24"/>
+          <w:szCs w:val="24"/>
+          <w:shd w:val="clear" w:color="auto" w:fill="FFFFFF"/>
+        </w:rPr>
+        <w:t>is</w:t>
+      </w:r>
+      <w:proofErr w:type="spellEnd"/>
+      <w:r>
+        <w:rPr>
+          <w:rFonts w:eastAsia="Times New Roman"/>
+          <w:color w:val="333333"/>
+          <w:sz w:val="24"/>
+          <w:szCs w:val="24"/>
+          <w:shd w:val="clear" w:color="auto" w:fill="FFFFFF"/>
+        </w:rPr>
+        <w:t xml:space="preserve"> a version control </w:t>
+      </w:r>
+      <w:proofErr w:type="spellStart"/>
+      <w:r>
+        <w:rPr>
+          <w:rFonts w:eastAsia="Times New Roman"/>
+          <w:color w:val="333333"/>
+          <w:sz w:val="24"/>
+          <w:szCs w:val="24"/>
+          <w:shd w:val="clear" w:color="auto" w:fill="FFFFFF"/>
+        </w:rPr>
+        <w:t>repository</w:t>
+      </w:r>
+      <w:proofErr w:type="spellEnd"/>
+      <w:r>
+        <w:rPr>
+          <w:rFonts w:eastAsia="Times New Roman"/>
+          <w:color w:val="333333"/>
+          <w:sz w:val="24"/>
+          <w:szCs w:val="24"/>
+          <w:shd w:val="clear" w:color="auto" w:fill="FFFFFF"/>
+        </w:rPr>
+        <w:t xml:space="preserve"> </w:t>
+      </w:r>
+      <w:proofErr w:type="spellStart"/>
+      <w:r>
+        <w:rPr>
+          <w:rFonts w:eastAsia="Times New Roman"/>
+          <w:color w:val="333333"/>
+          <w:sz w:val="24"/>
+          <w:szCs w:val="24"/>
+          <w:shd w:val="clear" w:color="auto" w:fill="FFFFFF"/>
+        </w:rPr>
+        <w:t>hosting</w:t>
+      </w:r>
+      <w:proofErr w:type="spellEnd"/>
+      <w:r>
+        <w:rPr>
+          <w:rFonts w:eastAsia="Times New Roman"/>
+          <w:color w:val="333333"/>
+          <w:sz w:val="24"/>
+          <w:szCs w:val="24"/>
+          <w:shd w:val="clear" w:color="auto" w:fill="FFFFFF"/>
+        </w:rPr>
+        <w:t xml:space="preserve"> service </w:t>
+      </w:r>
+      <w:proofErr w:type="spellStart"/>
+      <w:r>
+        <w:rPr>
+          <w:rFonts w:eastAsia="Times New Roman"/>
+          <w:color w:val="333333"/>
+          <w:sz w:val="24"/>
+          <w:szCs w:val="24"/>
+          <w:shd w:val="clear" w:color="auto" w:fill="FFFFFF"/>
+        </w:rPr>
+        <w:t>from</w:t>
+      </w:r>
+      <w:proofErr w:type="spellEnd"/>
+      <w:r>
+        <w:rPr>
+          <w:rFonts w:eastAsia="Times New Roman"/>
+          <w:color w:val="333333"/>
+          <w:sz w:val="24"/>
+          <w:szCs w:val="24"/>
+          <w:shd w:val="clear" w:color="auto" w:fill="FFFFFF"/>
+        </w:rPr>
+        <w:t xml:space="preserve"> </w:t>
+      </w:r>
+      <w:proofErr w:type="spellStart"/>
+      <w:r>
+        <w:rPr>
+          <w:rFonts w:eastAsia="Times New Roman"/>
+          <w:color w:val="333333"/>
+          <w:sz w:val="24"/>
+          <w:szCs w:val="24"/>
+          <w:shd w:val="clear" w:color="auto" w:fill="FFFFFF"/>
+        </w:rPr>
+        <w:t>Atlassian</w:t>
+      </w:r>
+      <w:proofErr w:type="spellEnd"/>
+      <w:r>
+        <w:rPr>
+          <w:rFonts w:eastAsia="Times New Roman"/>
+          <w:color w:val="333333"/>
+          <w:sz w:val="24"/>
+          <w:szCs w:val="24"/>
+          <w:shd w:val="clear" w:color="auto" w:fill="FFFFFF"/>
+        </w:rPr>
+        <w:t>.</w:t>
+      </w:r>
+      <w:r>
+        <w:rPr>
+          <w:rFonts w:eastAsia="Times New Roman"/>
+          <w:color w:val="333333"/>
+          <w:sz w:val="24"/>
+          <w:szCs w:val="24"/>
+          <w:shd w:val="clear" w:color="auto" w:fill="FFFFFF"/>
+        </w:rPr>
+        <w:t xml:space="preserve"> Free for teams up to 5 people</w:t>
+      </w:r>
+    </w:p>
+    <w:p>
+      <w:pPr>
+        <w:rPr>
+          <w:rFonts w:eastAsia="Times New Roman"/>
+          <w:b/>
+          <w:sz w:val="24"/>
+          <w:szCs w:val="24"/>
+        </w:rPr>
+      </w:pPr>
+      <w:proofErr w:type="spellStart"/>
+      <w:r>
+        <w:rPr>
+          <w:rFonts w:eastAsia="Times New Roman"/>
+          <w:b/>
+          <w:color w:val="333333"/>
+          <w:sz w:val="24"/>
+          <w:szCs w:val="24"/>
+          <w:shd w:val="clear" w:color="auto" w:fill="FFFFFF"/>
+        </w:rPr>
+        <w:t>SourceForge</w:t>
+      </w:r>
+      <w:proofErr w:type="spellEnd"/>
+    </w:p>
+    <w:p>
+      <w:pPr>
+        <w:rPr>
+          <w:rFonts w:eastAsia="Times New Roman"/>
+          <w:color w:val="auto"/>
+          <w:sz w:val="24"/>
+          <w:szCs w:val="24"/>
+          <w:bdr w:val="none" w:sz="0" w:space="0" w:color="auto"/>
+          <w:lang w:val="en-US" w:eastAsia="en-US"/>
+        </w:rPr>
+      </w:pPr>
+      <w:bookmarkStart w:id="0" w:name="_GoBack"/>
+      <w:bookmarkEnd w:id="0"/>
+    </w:p>
+    <w:p>
+      <w:pPr>
+        <w:rPr>
+          <w:rFonts w:eastAsia="Times New Roman"/>
+          <w:b/>
+          <w:color w:val="auto"/>
+          <w:spacing w:val="9"/>
+          <w:sz w:val="24"/>
+          <w:szCs w:val="24"/>
+          <w:bdr w:val="none" w:sz="0" w:space="0" w:color="auto"/>
+          <w:lang w:val="en-US" w:eastAsia="en-US"/>
+        </w:rPr>
+      </w:pPr>
+    </w:p>
+    <w:p>
+      <w:pPr>
+        <w:rPr>
+          <w:rFonts w:eastAsia="Times New Roman"/>
+          <w:b/>
+          <w:color w:val="auto"/>
+          <w:sz w:val="24"/>
+          <w:szCs w:val="24"/>
+          <w:bdr w:val="none" w:sz="0" w:space="0" w:color="auto"/>
+          <w:lang w:val="en-US" w:eastAsia="en-US"/>
+        </w:rPr>
+      </w:pPr>
     </w:p>
     <w:p/>
     <w:sectPr>
@@ -3532,7 +5719,7 @@
 </file>
 
 <file path=customXml/itemProps1.xml><?xml version="1.0" encoding="utf-8"?>
-<ds:datastoreItem xmlns:ds="http://schemas.openxmlformats.org/officeDocument/2006/customXml" ds:itemID="{71C99B7C-1194-6E4A-A030-D5F79A97488D}">
+<ds:datastoreItem xmlns:ds="http://schemas.openxmlformats.org/officeDocument/2006/customXml" ds:itemID="{F11455AF-2471-B74F-B1B6-1711EE177F30}">
   <ds:schemaRefs>
     <ds:schemaRef ds:uri="http://schemas.openxmlformats.org/officeDocument/2006/bibliography"/>
   </ds:schemaRefs>

</xml_diff>